<commit_message>
add diwi, cpp proj
</commit_message>
<xml_diff>
--- a/Verslag/Functioneel Programmeren.docx
+++ b/Verslag/Functioneel Programmeren.docx
@@ -1137,12 +1137,24 @@
         <w:t xml:space="preserve"> verschillende</w:t>
       </w:r>
       <w:r>
-        <w:t xml:space="preserve"> codes naast elkaar gezet en worden de verschillen beoordeeld.</w:t>
+        <w:t xml:space="preserve"> codes naast elkaar gezet en worden de verschillen </w:t>
+      </w:r>
+      <w:r>
+        <w:t xml:space="preserve">tussen functioneel en imperatief </w:t>
+      </w:r>
+      <w:r>
+        <w:t>beoordeeld.</w:t>
       </w:r>
     </w:p>
     <w:p>
       <w:r>
-        <w:t xml:space="preserve">Deze opdracht is uitgevoerd door Thom Wouda in </w:t>
+        <w:t xml:space="preserve">Deze opdracht is uitgevoerd door </w:t>
+      </w:r>
+      <w:r>
+        <w:t>Eden Cox en Thom Wouda</w:t>
+      </w:r>
+      <w:r>
+        <w:t xml:space="preserve"> in </w:t>
       </w:r>
       <w:r>
         <w:t>de periode september 2016 – februari 2017.</w:t>
@@ -1150,6 +1162,8 @@
       <w:r>
         <w:br w:type="page"/>
       </w:r>
+      <w:bookmarkStart w:id="1" w:name="_GoBack"/>
+      <w:bookmarkEnd w:id="1"/>
     </w:p>
     <w:p>
       <w:pPr>
@@ -1159,12 +1173,12 @@
           <w:numId w:val="1"/>
         </w:numPr>
       </w:pPr>
-      <w:bookmarkStart w:id="1" w:name="_Toc474000277"/>
+      <w:bookmarkStart w:id="2" w:name="_Toc474000277"/>
       <w:r>
         <w:lastRenderedPageBreak/>
         <w:t>Het algoritme</w:t>
       </w:r>
-      <w:bookmarkEnd w:id="1"/>
+      <w:bookmarkEnd w:id="2"/>
     </w:p>
     <w:p>
       <w:r>
@@ -1320,7 +1334,7 @@
           <w:numId w:val="1"/>
         </w:numPr>
       </w:pPr>
-      <w:bookmarkStart w:id="2" w:name="_Toc474000278"/>
+      <w:bookmarkStart w:id="3" w:name="_Toc474000278"/>
       <w:r>
         <w:lastRenderedPageBreak/>
         <w:t xml:space="preserve">De </w:t>
@@ -1328,7 +1342,7 @@
       <w:r>
         <w:t>Talen</w:t>
       </w:r>
-      <w:bookmarkEnd w:id="2"/>
+      <w:bookmarkEnd w:id="3"/>
     </w:p>
     <w:p>
       <w:r>
@@ -1386,12 +1400,12 @@
           <w:numId w:val="1"/>
         </w:numPr>
       </w:pPr>
-      <w:bookmarkStart w:id="3" w:name="_Toc474000279"/>
+      <w:bookmarkStart w:id="4" w:name="_Toc474000279"/>
       <w:r>
         <w:lastRenderedPageBreak/>
         <w:t>Linq</w:t>
       </w:r>
-      <w:bookmarkEnd w:id="3"/>
+      <w:bookmarkEnd w:id="4"/>
     </w:p>
     <w:p>
       <w:pPr>
@@ -1400,8 +1414,6 @@
       <w:r>
         <w:t>Bij de uitvoering van Dijkstra in Linq wordt er begonnen met het vullen van een graaf. De punten worden aangemaakt en toegevoegd. Vervolgens worden er connecties gemaakt tussen deze punten. Daarbij wordt een bepaalde afstand bij toegevoegd.</w:t>
       </w:r>
-      <w:bookmarkStart w:id="4" w:name="_GoBack"/>
-      <w:bookmarkEnd w:id="4"/>
       <w:r>
         <w:br w:type="page"/>
       </w:r>
@@ -2534,7 +2546,7 @@
   <w:rsids>
     <w:rsidRoot w:val="00DF4332"/>
     <w:rsid w:val="002201B3"/>
-    <w:rsid w:val="00795EC2"/>
+    <w:rsid w:val="00902ACE"/>
     <w:rsid w:val="009C1192"/>
     <w:rsid w:val="00C442BB"/>
     <w:rsid w:val="00C82145"/>
@@ -3288,7 +3300,7 @@
 </file>
 
 <file path=customXml/itemProps2.xml><?xml version="1.0" encoding="utf-8"?>
-<ds:datastoreItem xmlns:ds="http://schemas.openxmlformats.org/officeDocument/2006/customXml" ds:itemID="{168CA620-DAFE-4D09-8911-E19F7924E392}">
+<ds:datastoreItem xmlns:ds="http://schemas.openxmlformats.org/officeDocument/2006/customXml" ds:itemID="{BE6941F6-15BF-41AD-ADBD-DBD2C4996622}">
   <ds:schemaRefs>
     <ds:schemaRef ds:uri="http://schemas.openxmlformats.org/officeDocument/2006/bibliography"/>
   </ds:schemaRefs>

</xml_diff>

<commit_message>
add cpp dijkstra & short description of the languages
</commit_message>
<xml_diff>
--- a/Verslag/Functioneel Programmeren.docx
+++ b/Verslag/Functioneel Programmeren.docx
@@ -399,9 +399,6 @@
                   </w:rPr>
                   <w:alias w:val="Titel"/>
                   <w:id w:val="13783212"/>
-                  <w:placeholder>
-                    <w:docPart w:val="96E113070F1640A9B29476E5B8BC1861"/>
-                  </w:placeholder>
                   <w:dataBinding w:prefixMappings="xmlns:ns0='http://schemas.openxmlformats.org/package/2006/metadata/core-properties' xmlns:ns1='http://purl.org/dc/elements/1.1/'" w:xpath="/ns0:coreProperties[1]/ns1:title[1]" w:storeItemID="{6C3C8BC8-F283-45AE-878A-BAB7291924A1}"/>
                   <w:text/>
                 </w:sdtPr>
@@ -466,6 +463,14 @@
                       </w:rPr>
                       <w:t>Minor</w:t>
                     </w:r>
+                    <w:r>
+                      <w:rPr>
+                        <w:rFonts w:asciiTheme="majorHAnsi" w:eastAsiaTheme="majorEastAsia" w:hAnsiTheme="majorHAnsi" w:cstheme="majorBidi"/>
+                        <w:sz w:val="32"/>
+                        <w:szCs w:val="32"/>
+                      </w:rPr>
+                      <w:t>vak</w:t>
+                    </w:r>
                   </w:p>
                 </w:sdtContent>
               </w:sdt>
@@ -522,6 +527,9 @@
                     </w:pPr>
                     <w:r>
                       <w:t>Thom Wouda</w:t>
+                    </w:r>
+                    <w:r>
+                      <w:t xml:space="preserve"> &amp; Eden Cox</w:t>
                     </w:r>
                   </w:p>
                 </w:sdtContent>
@@ -592,7 +600,7 @@
           <w:r>
             <w:fldChar w:fldCharType="separate"/>
           </w:r>
-          <w:hyperlink w:anchor="_Toc474000276" w:history="1">
+          <w:hyperlink w:anchor="_Toc474280295" w:history="1">
             <w:r>
               <w:rPr>
                 <w:rStyle w:val="Hyperlink"/>
@@ -634,7 +642,7 @@
                 <w:noProof/>
                 <w:webHidden/>
               </w:rPr>
-              <w:instrText xml:space="preserve"> PAGEREF _Toc474000276 \h </w:instrText>
+              <w:instrText xml:space="preserve"> PAGEREF _Toc474280295 \h </w:instrText>
             </w:r>
             <w:r>
               <w:rPr>
@@ -678,7 +686,7 @@
               <w:lang w:eastAsia="nl-NL"/>
             </w:rPr>
           </w:pPr>
-          <w:hyperlink w:anchor="_Toc474000277" w:history="1">
+          <w:hyperlink w:anchor="_Toc474280296" w:history="1">
             <w:r>
               <w:rPr>
                 <w:rStyle w:val="Hyperlink"/>
@@ -720,7 +728,7 @@
                 <w:noProof/>
                 <w:webHidden/>
               </w:rPr>
-              <w:instrText xml:space="preserve"> PAGEREF _Toc474000277 \h </w:instrText>
+              <w:instrText xml:space="preserve"> PAGEREF _Toc474280296 \h </w:instrText>
             </w:r>
             <w:r>
               <w:rPr>
@@ -764,7 +772,7 @@
               <w:lang w:eastAsia="nl-NL"/>
             </w:rPr>
           </w:pPr>
-          <w:hyperlink w:anchor="_Toc474000278" w:history="1">
+          <w:hyperlink w:anchor="_Toc474280297" w:history="1">
             <w:r>
               <w:rPr>
                 <w:rStyle w:val="Hyperlink"/>
@@ -806,7 +814,171 @@
                 <w:noProof/>
                 <w:webHidden/>
               </w:rPr>
-              <w:instrText xml:space="preserve"> PAGEREF _Toc474000278 \h </w:instrText>
+              <w:instrText xml:space="preserve"> PAGEREF _Toc474280297 \h </w:instrText>
+            </w:r>
+            <w:r>
+              <w:rPr>
+                <w:noProof/>
+                <w:webHidden/>
+              </w:rPr>
+            </w:r>
+            <w:r>
+              <w:rPr>
+                <w:noProof/>
+                <w:webHidden/>
+              </w:rPr>
+              <w:fldChar w:fldCharType="separate"/>
+            </w:r>
+            <w:r>
+              <w:rPr>
+                <w:noProof/>
+                <w:webHidden/>
+              </w:rPr>
+              <w:t>4</w:t>
+            </w:r>
+            <w:r>
+              <w:rPr>
+                <w:noProof/>
+                <w:webHidden/>
+              </w:rPr>
+              <w:fldChar w:fldCharType="end"/>
+            </w:r>
+          </w:hyperlink>
+        </w:p>
+        <w:p>
+          <w:pPr>
+            <w:pStyle w:val="Inhopg2"/>
+            <w:tabs>
+              <w:tab w:val="left" w:pos="880"/>
+              <w:tab w:val="right" w:leader="dot" w:pos="9062"/>
+            </w:tabs>
+            <w:rPr>
+              <w:noProof/>
+            </w:rPr>
+          </w:pPr>
+          <w:hyperlink w:anchor="_Toc474280298" w:history="1">
+            <w:r>
+              <w:rPr>
+                <w:rStyle w:val="Hyperlink"/>
+                <w:noProof/>
+              </w:rPr>
+              <w:t>3.1</w:t>
+            </w:r>
+            <w:r>
+              <w:rPr>
+                <w:noProof/>
+              </w:rPr>
+              <w:tab/>
+            </w:r>
+            <w:r>
+              <w:rPr>
+                <w:rStyle w:val="Hyperlink"/>
+                <w:noProof/>
+              </w:rPr>
+              <w:t>C++</w:t>
+            </w:r>
+            <w:r>
+              <w:rPr>
+                <w:noProof/>
+                <w:webHidden/>
+              </w:rPr>
+              <w:tab/>
+            </w:r>
+            <w:r>
+              <w:rPr>
+                <w:noProof/>
+                <w:webHidden/>
+              </w:rPr>
+              <w:fldChar w:fldCharType="begin"/>
+            </w:r>
+            <w:r>
+              <w:rPr>
+                <w:noProof/>
+                <w:webHidden/>
+              </w:rPr>
+              <w:instrText xml:space="preserve"> PAGEREF _Toc474280298 \h </w:instrText>
+            </w:r>
+            <w:r>
+              <w:rPr>
+                <w:noProof/>
+                <w:webHidden/>
+              </w:rPr>
+            </w:r>
+            <w:r>
+              <w:rPr>
+                <w:noProof/>
+                <w:webHidden/>
+              </w:rPr>
+              <w:fldChar w:fldCharType="separate"/>
+            </w:r>
+            <w:r>
+              <w:rPr>
+                <w:noProof/>
+                <w:webHidden/>
+              </w:rPr>
+              <w:t>4</w:t>
+            </w:r>
+            <w:r>
+              <w:rPr>
+                <w:noProof/>
+                <w:webHidden/>
+              </w:rPr>
+              <w:fldChar w:fldCharType="end"/>
+            </w:r>
+          </w:hyperlink>
+        </w:p>
+        <w:p>
+          <w:pPr>
+            <w:pStyle w:val="Inhopg2"/>
+            <w:tabs>
+              <w:tab w:val="left" w:pos="880"/>
+              <w:tab w:val="right" w:leader="dot" w:pos="9062"/>
+            </w:tabs>
+            <w:rPr>
+              <w:noProof/>
+            </w:rPr>
+          </w:pPr>
+          <w:hyperlink w:anchor="_Toc474280299" w:history="1">
+            <w:r>
+              <w:rPr>
+                <w:rStyle w:val="Hyperlink"/>
+                <w:noProof/>
+              </w:rPr>
+              <w:t>3.2</w:t>
+            </w:r>
+            <w:r>
+              <w:rPr>
+                <w:noProof/>
+              </w:rPr>
+              <w:tab/>
+            </w:r>
+            <w:r>
+              <w:rPr>
+                <w:rStyle w:val="Hyperlink"/>
+                <w:noProof/>
+              </w:rPr>
+              <w:t>Haskell</w:t>
+            </w:r>
+            <w:r>
+              <w:rPr>
+                <w:noProof/>
+                <w:webHidden/>
+              </w:rPr>
+              <w:tab/>
+            </w:r>
+            <w:r>
+              <w:rPr>
+                <w:noProof/>
+                <w:webHidden/>
+              </w:rPr>
+              <w:fldChar w:fldCharType="begin"/>
+            </w:r>
+            <w:r>
+              <w:rPr>
+                <w:noProof/>
+                <w:webHidden/>
+              </w:rPr>
+              <w:instrText xml:space="preserve"> PAGEREF _Toc474280299 \h </w:instrText>
             </w:r>
             <w:r>
               <w:rPr>
@@ -850,7 +1022,7 @@
               <w:lang w:eastAsia="nl-NL"/>
             </w:rPr>
           </w:pPr>
-          <w:hyperlink w:anchor="_Toc474000279" w:history="1">
+          <w:hyperlink w:anchor="_Toc474280300" w:history="1">
             <w:r>
               <w:rPr>
                 <w:rStyle w:val="Hyperlink"/>
@@ -871,7 +1043,7 @@
                 <w:rStyle w:val="Hyperlink"/>
                 <w:noProof/>
               </w:rPr>
-              <w:t>Linq</w:t>
+              <w:t>Imperatief vs Functioneel</w:t>
             </w:r>
             <w:r>
               <w:rPr>
@@ -892,7 +1064,7 @@
                 <w:noProof/>
                 <w:webHidden/>
               </w:rPr>
-              <w:instrText xml:space="preserve"> PAGEREF _Toc474000279 \h </w:instrText>
+              <w:instrText xml:space="preserve"> PAGEREF _Toc474280300 \h </w:instrText>
             </w:r>
             <w:r>
               <w:rPr>
@@ -936,7 +1108,7 @@
               <w:lang w:eastAsia="nl-NL"/>
             </w:rPr>
           </w:pPr>
-          <w:hyperlink w:anchor="_Toc474000280" w:history="1">
+          <w:hyperlink w:anchor="_Toc474280301" w:history="1">
             <w:r>
               <w:rPr>
                 <w:rStyle w:val="Hyperlink"/>
@@ -957,7 +1129,7 @@
                 <w:rStyle w:val="Hyperlink"/>
                 <w:noProof/>
               </w:rPr>
-              <w:t>Java</w:t>
+              <w:t>Linq</w:t>
             </w:r>
             <w:r>
               <w:rPr>
@@ -978,7 +1150,7 @@
                 <w:noProof/>
                 <w:webHidden/>
               </w:rPr>
-              <w:instrText xml:space="preserve"> PAGEREF _Toc474000280 \h </w:instrText>
+              <w:instrText xml:space="preserve"> PAGEREF _Toc474280301 \h </w:instrText>
             </w:r>
             <w:r>
               <w:rPr>
@@ -1022,7 +1194,7 @@
               <w:lang w:eastAsia="nl-NL"/>
             </w:rPr>
           </w:pPr>
-          <w:hyperlink w:anchor="_Toc474000281" w:history="1">
+          <w:hyperlink w:anchor="_Toc474280302" w:history="1">
             <w:r>
               <w:rPr>
                 <w:rStyle w:val="Hyperlink"/>
@@ -1043,6 +1215,92 @@
                 <w:rStyle w:val="Hyperlink"/>
                 <w:noProof/>
               </w:rPr>
+              <w:t>Java</w:t>
+            </w:r>
+            <w:r>
+              <w:rPr>
+                <w:noProof/>
+                <w:webHidden/>
+              </w:rPr>
+              <w:tab/>
+            </w:r>
+            <w:r>
+              <w:rPr>
+                <w:noProof/>
+                <w:webHidden/>
+              </w:rPr>
+              <w:fldChar w:fldCharType="begin"/>
+            </w:r>
+            <w:r>
+              <w:rPr>
+                <w:noProof/>
+                <w:webHidden/>
+              </w:rPr>
+              <w:instrText xml:space="preserve"> PAGEREF _Toc474280302 \h </w:instrText>
+            </w:r>
+            <w:r>
+              <w:rPr>
+                <w:noProof/>
+                <w:webHidden/>
+              </w:rPr>
+            </w:r>
+            <w:r>
+              <w:rPr>
+                <w:noProof/>
+                <w:webHidden/>
+              </w:rPr>
+              <w:fldChar w:fldCharType="separate"/>
+            </w:r>
+            <w:r>
+              <w:rPr>
+                <w:noProof/>
+                <w:webHidden/>
+              </w:rPr>
+              <w:t>7</w:t>
+            </w:r>
+            <w:r>
+              <w:rPr>
+                <w:noProof/>
+                <w:webHidden/>
+              </w:rPr>
+              <w:fldChar w:fldCharType="end"/>
+            </w:r>
+          </w:hyperlink>
+        </w:p>
+        <w:p>
+          <w:pPr>
+            <w:pStyle w:val="Inhopg1"/>
+            <w:tabs>
+              <w:tab w:val="left" w:pos="440"/>
+              <w:tab w:val="right" w:leader="dot" w:pos="9062"/>
+            </w:tabs>
+            <w:rPr>
+              <w:rFonts w:eastAsiaTheme="minorEastAsia"/>
+              <w:noProof/>
+              <w:lang w:eastAsia="nl-NL"/>
+            </w:rPr>
+          </w:pPr>
+          <w:hyperlink w:anchor="_Toc474280303" w:history="1">
+            <w:r>
+              <w:rPr>
+                <w:rStyle w:val="Hyperlink"/>
+                <w:noProof/>
+              </w:rPr>
+              <w:t>7.</w:t>
+            </w:r>
+            <w:r>
+              <w:rPr>
+                <w:rFonts w:eastAsiaTheme="minorEastAsia"/>
+                <w:noProof/>
+                <w:lang w:eastAsia="nl-NL"/>
+              </w:rPr>
+              <w:tab/>
+            </w:r>
+            <w:r>
+              <w:rPr>
+                <w:rStyle w:val="Hyperlink"/>
+                <w:noProof/>
+              </w:rPr>
               <w:t>Haskell</w:t>
             </w:r>
             <w:r>
@@ -1064,7 +1322,7 @@
                 <w:noProof/>
                 <w:webHidden/>
               </w:rPr>
-              <w:instrText xml:space="preserve"> PAGEREF _Toc474000281 \h </w:instrText>
+              <w:instrText xml:space="preserve"> PAGEREF _Toc474280303 \h </w:instrText>
             </w:r>
             <w:r>
               <w:rPr>
@@ -1084,7 +1342,7 @@
                 <w:noProof/>
                 <w:webHidden/>
               </w:rPr>
-              <w:t>7</w:t>
+              <w:t>8</w:t>
             </w:r>
             <w:r>
               <w:rPr>
@@ -1119,7 +1377,7 @@
           <w:numId w:val="1"/>
         </w:numPr>
       </w:pPr>
-      <w:bookmarkStart w:id="0" w:name="_Toc474000276"/>
+      <w:bookmarkStart w:id="0" w:name="_Toc474280295"/>
       <w:r>
         <w:lastRenderedPageBreak/>
         <w:t>Inleiding</w:t>
@@ -1162,8 +1420,6 @@
       <w:r>
         <w:br w:type="page"/>
       </w:r>
-      <w:bookmarkStart w:id="1" w:name="_GoBack"/>
-      <w:bookmarkEnd w:id="1"/>
     </w:p>
     <w:p>
       <w:pPr>
@@ -1173,12 +1429,12 @@
           <w:numId w:val="1"/>
         </w:numPr>
       </w:pPr>
-      <w:bookmarkStart w:id="2" w:name="_Toc474000277"/>
+      <w:bookmarkStart w:id="1" w:name="_Toc474280296"/>
       <w:r>
         <w:lastRenderedPageBreak/>
         <w:t>Het algoritme</w:t>
       </w:r>
-      <w:bookmarkEnd w:id="2"/>
+      <w:bookmarkEnd w:id="1"/>
     </w:p>
     <w:p>
       <w:r>
@@ -1309,17 +1565,47 @@
         <w:ind w:left="5664" w:firstLine="708"/>
       </w:pPr>
       <w:r>
+        <w:rPr>
+          <w:color w:val="D99594" w:themeColor="accent2" w:themeTint="99"/>
+        </w:rPr>
         <w:t xml:space="preserve">Figuur </w:t>
       </w:r>
-      <w:fldSimple w:instr=" SEQ Figuur \* ARABIC ">
-        <w:r>
-          <w:rPr>
-            <w:noProof/>
-          </w:rPr>
-          <w:t>1</w:t>
-        </w:r>
-      </w:fldSimple>
-      <w:r>
+      <w:r>
+        <w:rPr>
+          <w:color w:val="D99594" w:themeColor="accent2" w:themeTint="99"/>
+        </w:rPr>
+        <w:fldChar w:fldCharType="begin"/>
+      </w:r>
+      <w:r>
+        <w:rPr>
+          <w:color w:val="D99594" w:themeColor="accent2" w:themeTint="99"/>
+        </w:rPr>
+        <w:instrText xml:space="preserve"> SEQ Figuur \* ARABIC </w:instrText>
+      </w:r>
+      <w:r>
+        <w:rPr>
+          <w:color w:val="D99594" w:themeColor="accent2" w:themeTint="99"/>
+        </w:rPr>
+        <w:fldChar w:fldCharType="separate"/>
+      </w:r>
+      <w:r>
+        <w:rPr>
+          <w:noProof/>
+          <w:color w:val="D99594" w:themeColor="accent2" w:themeTint="99"/>
+        </w:rPr>
+        <w:t>1</w:t>
+      </w:r>
+      <w:r>
+        <w:rPr>
+          <w:noProof/>
+          <w:color w:val="D99594" w:themeColor="accent2" w:themeTint="99"/>
+        </w:rPr>
+        <w:fldChar w:fldCharType="end"/>
+      </w:r>
+      <w:r>
+        <w:rPr>
+          <w:color w:val="D99594" w:themeColor="accent2" w:themeTint="99"/>
+        </w:rPr>
         <w:t xml:space="preserve"> - Dijkstra algoritme</w:t>
       </w:r>
       <w:r>
@@ -1334,7 +1620,7 @@
           <w:numId w:val="1"/>
         </w:numPr>
       </w:pPr>
-      <w:bookmarkStart w:id="3" w:name="_Toc474000278"/>
+      <w:bookmarkStart w:id="2" w:name="_Toc474280297"/>
       <w:r>
         <w:lastRenderedPageBreak/>
         <w:t xml:space="preserve">De </w:t>
@@ -1342,7 +1628,7 @@
       <w:r>
         <w:t>Talen</w:t>
       </w:r>
-      <w:bookmarkEnd w:id="3"/>
+      <w:bookmarkEnd w:id="2"/>
     </w:p>
     <w:p>
       <w:r>
@@ -1366,7 +1652,10 @@
         <w:rPr>
           <w:b/>
         </w:rPr>
-        <w:t>Java</w:t>
+        <w:t>C++</w:t>
+      </w:r>
+      <w:r>
+        <w:t>(imperatief)</w:t>
       </w:r>
       <w:r>
         <w:t xml:space="preserve"> en </w:t>
@@ -1375,7 +1664,10 @@
         <w:rPr>
           <w:b/>
         </w:rPr>
-        <w:t>Linq</w:t>
+        <w:t>Scala</w:t>
+      </w:r>
+      <w:r>
+        <w:t>(functioneel)</w:t>
       </w:r>
       <w:r>
         <w:t>.</w:t>
@@ -1387,7 +1679,97 @@
         <w:t xml:space="preserve"> </w:t>
       </w:r>
     </w:p>
+    <w:p/>
     <w:p>
+      <w:pPr>
+        <w:pStyle w:val="Kop2"/>
+        <w:numPr>
+          <w:ilvl w:val="1"/>
+          <w:numId w:val="1"/>
+        </w:numPr>
+      </w:pPr>
+      <w:bookmarkStart w:id="3" w:name="_Toc474280298"/>
+      <w:r>
+        <w:t>C++</w:t>
+      </w:r>
+      <w:bookmarkEnd w:id="3"/>
+    </w:p>
+    <w:p>
+      <w:r>
+        <w:t xml:space="preserve">C++ is een imperatieve, objectgeoriënteerde programmeertaal dat gebaseerd is op C. Het is ontworpen door </w:t>
+      </w:r>
+      <w:r>
+        <w:t xml:space="preserve"> Bjarne Stroustrup</w:t>
+      </w:r>
+      <w:r>
+        <w:t xml:space="preserve"> als upgrade van C. De belangrijkste toevoegingen van C++ ten opzichte van C is de beschikbaarheid van onder ander: virtuele functies, abstracte klassen en overerving. Verschillende talen zijn gebaseerd op C++, zoals Java en C#.</w:t>
+      </w:r>
+    </w:p>
+    <w:p/>
+    <w:p>
+      <w:pPr>
+        <w:pStyle w:val="Kop2"/>
+        <w:numPr>
+          <w:ilvl w:val="1"/>
+          <w:numId w:val="1"/>
+        </w:numPr>
+      </w:pPr>
+      <w:bookmarkStart w:id="4" w:name="_Toc474280299"/>
+      <w:r>
+        <w:t>Haskell</w:t>
+      </w:r>
+      <w:bookmarkEnd w:id="4"/>
+    </w:p>
+    <w:p>
+      <w:r>
+        <w:t>Haskell is een functionele programmeertaa</w:t>
+      </w:r>
+      <w:r>
+        <w:t xml:space="preserve">l vernoemd naar de wiskundige </w:t>
+      </w:r>
+      <w:r>
+        <w:t>Haskell Brooks Curry.</w:t>
+      </w:r>
+      <w:r>
+        <w:t xml:space="preserve"> De taal is in 1990 verschenen. </w:t>
+      </w:r>
+      <w:r>
+        <w:t>Haskell is multi platform en wordt voornamelijk gecompileerd in</w:t>
+      </w:r>
+      <w:r>
+        <w:t xml:space="preserve"> de</w:t>
+      </w:r>
+      <w:r>
+        <w:t xml:space="preserve"> GHC</w:t>
+      </w:r>
+      <w:r>
+        <w:t xml:space="preserve"> compiler</w:t>
+      </w:r>
+      <w:r>
+        <w:t>.</w:t>
+      </w:r>
+    </w:p>
+    <w:p/>
+    <w:p>
+      <w:pPr>
+        <w:pStyle w:val="Kop2"/>
+        <w:numPr>
+          <w:ilvl w:val="1"/>
+          <w:numId w:val="1"/>
+        </w:numPr>
+      </w:pPr>
+      <w:r>
+        <w:t>Scala</w:t>
+      </w:r>
+    </w:p>
+    <w:p>
+      <w:pPr>
+        <w:pStyle w:val="Kop2"/>
+        <w:numPr>
+          <w:ilvl w:val="1"/>
+          <w:numId w:val="1"/>
+        </w:numPr>
+      </w:pPr>
       <w:r>
         <w:br w:type="page"/>
       </w:r>
@@ -1400,20 +1782,14 @@
           <w:numId w:val="1"/>
         </w:numPr>
       </w:pPr>
-      <w:bookmarkStart w:id="4" w:name="_Toc474000279"/>
+      <w:bookmarkStart w:id="5" w:name="_Toc474280300"/>
       <w:r>
         <w:lastRenderedPageBreak/>
-        <w:t>Linq</w:t>
-      </w:r>
-      <w:bookmarkEnd w:id="4"/>
+        <w:t>Imperatief vs Functioneel</w:t>
+      </w:r>
+      <w:bookmarkEnd w:id="5"/>
     </w:p>
     <w:p>
-      <w:pPr>
-        <w:pStyle w:val="Geenafstand"/>
-      </w:pPr>
-      <w:r>
-        <w:t>Bij de uitvoering van Dijkstra in Linq wordt er begonnen met het vullen van een graaf. De punten worden aangemaakt en toegevoegd. Vervolgens worden er connecties gemaakt tussen deze punten. Daarbij wordt een bepaalde afstand bij toegevoegd.</w:t>
-      </w:r>
       <w:r>
         <w:br w:type="page"/>
       </w:r>
@@ -1426,45 +1802,71 @@
           <w:numId w:val="1"/>
         </w:numPr>
       </w:pPr>
-      <w:bookmarkStart w:id="5" w:name="_Toc474000280"/>
       <w:r>
         <w:lastRenderedPageBreak/>
-        <w:t>Java</w:t>
-      </w:r>
-      <w:bookmarkEnd w:id="5"/>
+        <w:t>De verschillen</w:t>
+      </w:r>
     </w:p>
     <w:p>
-      <w:pPr>
-        <w:rPr>
-          <w:rFonts w:asciiTheme="majorHAnsi" w:eastAsiaTheme="majorEastAsia" w:hAnsiTheme="majorHAnsi" w:cstheme="majorBidi"/>
-          <w:b/>
-          <w:bCs/>
-          <w:color w:val="365F91" w:themeColor="accent1" w:themeShade="BF"/>
-          <w:sz w:val="28"/>
-          <w:szCs w:val="28"/>
-        </w:rPr>
-      </w:pPr>
-      <w:r>
-        <w:br w:type="page"/>
+      <w:r>
+        <w:t>In dit verslag worden bepaalde verschillen van deze drie talen onderzocht. De verschillen die onderzocht worden zijn als volgt:</w:t>
       </w:r>
     </w:p>
     <w:p>
       <w:pPr>
-        <w:pStyle w:val="Kop1"/>
+        <w:pStyle w:val="Lijstalinea"/>
         <w:numPr>
           <w:ilvl w:val="0"/>
-          <w:numId w:val="1"/>
+          <w:numId w:val="2"/>
         </w:numPr>
       </w:pPr>
-      <w:bookmarkStart w:id="6" w:name="_Toc474000281"/>
-      <w:r>
-        <w:lastRenderedPageBreak/>
-        <w:t>Haskell</w:t>
-      </w:r>
+      <w:r>
+        <w:t>De snelheid</w:t>
+      </w:r>
+    </w:p>
+    <w:p>
+      <w:pPr>
+        <w:pStyle w:val="Lijstalinea"/>
+        <w:numPr>
+          <w:ilvl w:val="0"/>
+          <w:numId w:val="2"/>
+        </w:numPr>
+      </w:pPr>
+      <w:r>
+        <w:t>De code structuur</w:t>
+      </w:r>
+    </w:p>
+    <w:p>
+      <w:pPr>
+        <w:pStyle w:val="Lijstalinea"/>
+        <w:numPr>
+          <w:ilvl w:val="0"/>
+          <w:numId w:val="2"/>
+        </w:numPr>
+      </w:pPr>
+      <w:r>
+        <w:t>Leesbaarheid</w:t>
+      </w:r>
+    </w:p>
+    <w:p/>
+    <w:p>
+      <w:bookmarkStart w:id="6" w:name="_GoBack"/>
       <w:bookmarkEnd w:id="6"/>
+    </w:p>
+    <w:p>
+      <w:pPr>
+        <w:pStyle w:val="Geenafstand"/>
+      </w:pPr>
+      <w:r>
+        <w:t>Bij de uitvoering van Dijkstra in Linq wordt er begonnen met het vullen van een graaf. De punten worden aangemaakt en toegevoegd. Vervolgens worden er connecties gemaakt tussen deze punten. Daarbij wordt een bepaalde afstand bij toegevoegd.</w:t>
+      </w:r>
+      <w:r>
+        <w:br w:type="page"/>
+      </w:r>
     </w:p>
     <w:p/>
     <w:sectPr>
+      <w:footerReference w:type="default" r:id="rId11"/>
       <w:pgSz w:w="11906" w:h="16838"/>
       <w:pgMar w:top="1417" w:right="1417" w:bottom="1417" w:left="1417" w:header="708" w:footer="708" w:gutter="0"/>
       <w:pgNumType w:start="0"/>
@@ -1501,6 +1903,184 @@
 </w:endnotes>
 </file>
 
+<file path=word/footer1.xml><?xml version="1.0" encoding="utf-8"?>
+<w:ftr xmlns:wpc="http://schemas.microsoft.com/office/word/2010/wordprocessingCanvas" xmlns:mc="http://schemas.openxmlformats.org/markup-compatibility/2006" xmlns:o="urn:schemas-microsoft-com:office:office" xmlns:r="http://schemas.openxmlformats.org/officeDocument/2006/relationships" xmlns:m="http://schemas.openxmlformats.org/officeDocument/2006/math" xmlns:v="urn:schemas-microsoft-com:vml" xmlns:wp14="http://schemas.microsoft.com/office/word/2010/wordprocessingDrawing" xmlns:wp="http://schemas.openxmlformats.org/drawingml/2006/wordprocessingDrawing" xmlns:w10="urn:schemas-microsoft-com:office:word" xmlns:w="http://schemas.openxmlformats.org/wordprocessingml/2006/main" xmlns:w14="http://schemas.microsoft.com/office/word/2010/wordml" xmlns:wpg="http://schemas.microsoft.com/office/word/2010/wordprocessingGroup" xmlns:wpi="http://schemas.microsoft.com/office/word/2010/wordprocessingInk" xmlns:wne="http://schemas.microsoft.com/office/word/2006/wordml" xmlns:wps="http://schemas.microsoft.com/office/word/2010/wordprocessingShape" mc:Ignorable="w14 wp14">
+  <w:sdt>
+    <w:sdtPr>
+      <w:id w:val="-59330362"/>
+      <w:docPartObj>
+        <w:docPartGallery w:val="Page Numbers (Bottom of Page)"/>
+        <w:docPartUnique/>
+      </w:docPartObj>
+    </w:sdtPr>
+    <w:sdtEndPr/>
+    <w:sdtContent>
+      <w:p>
+        <w:pPr>
+          <w:pStyle w:val="Voettekst"/>
+        </w:pPr>
+        <w:r>
+          <w:rPr>
+            <w:noProof/>
+            <w:lang w:eastAsia="nl-NL"/>
+          </w:rPr>
+          <mc:AlternateContent>
+            <mc:Choice Requires="wps">
+              <w:drawing>
+                <wp:anchor distT="0" distB="0" distL="114300" distR="114300" simplePos="0" relativeHeight="251659264" behindDoc="0" locked="0" layoutInCell="1" allowOverlap="1" wp14:editId="0DF8EF2B">
+                  <wp:simplePos x="0" y="0"/>
+                  <wp:positionH relativeFrom="rightMargin">
+                    <wp:align>center</wp:align>
+                  </wp:positionH>
+                  <wp:positionV relativeFrom="bottomMargin">
+                    <wp:align>center</wp:align>
+                  </wp:positionV>
+                  <wp:extent cx="565785" cy="191770"/>
+                  <wp:effectExtent l="0" t="0" r="0" b="0"/>
+                  <wp:wrapNone/>
+                  <wp:docPr id="650" name="Rechthoek 650"/>
+                  <wp:cNvGraphicFramePr>
+                    <a:graphicFrameLocks xmlns:a="http://schemas.openxmlformats.org/drawingml/2006/main"/>
+                  </wp:cNvGraphicFramePr>
+                  <a:graphic xmlns:a="http://schemas.openxmlformats.org/drawingml/2006/main">
+                    <a:graphicData uri="http://schemas.microsoft.com/office/word/2010/wordprocessingShape">
+                      <wps:wsp>
+                        <wps:cNvSpPr>
+                          <a:spLocks noChangeArrowheads="1"/>
+                        </wps:cNvSpPr>
+                        <wps:spPr bwMode="auto">
+                          <a:xfrm rot="10800000" flipH="1">
+                            <a:off x="0" y="0"/>
+                            <a:ext cx="565785" cy="191770"/>
+                          </a:xfrm>
+                          <a:prstGeom prst="rect">
+                            <a:avLst/>
+                          </a:prstGeom>
+                          <a:noFill/>
+                          <a:extLst>
+                            <a:ext uri="{909E8E84-426E-40DD-AFC4-6F175D3DCCD1}">
+                              <a14:hiddenFill xmlns:a14="http://schemas.microsoft.com/office/drawing/2010/main">
+                                <a:solidFill>
+                                  <a:srgbClr val="C0504D"/>
+                                </a:solidFill>
+                              </a14:hiddenFill>
+                            </a:ext>
+                            <a:ext uri="{91240B29-F687-4F45-9708-019B960494DF}">
+                              <a14:hiddenLine xmlns:a14="http://schemas.microsoft.com/office/drawing/2010/main" w="28575">
+                                <a:solidFill>
+                                  <a:srgbClr val="5C83B4"/>
+                                </a:solidFill>
+                                <a:miter lim="800000"/>
+                                <a:headEnd/>
+                                <a:tailEnd/>
+                              </a14:hiddenLine>
+                            </a:ext>
+                          </a:extLst>
+                        </wps:spPr>
+                        <wps:txbx>
+                          <w:txbxContent>
+                            <w:p>
+                              <w:pPr>
+                                <w:pBdr>
+                                  <w:top w:val="single" w:sz="4" w:space="1" w:color="7F7F7F" w:themeColor="background1" w:themeShade="7F"/>
+                                </w:pBdr>
+                                <w:jc w:val="center"/>
+                                <w:rPr>
+                                  <w:color w:val="C0504D" w:themeColor="accent2"/>
+                                </w:rPr>
+                              </w:pPr>
+                              <w:r>
+                                <w:fldChar w:fldCharType="begin"/>
+                              </w:r>
+                              <w:r>
+                                <w:instrText>PAGE   \* MERGEFORMAT</w:instrText>
+                              </w:r>
+                              <w:r>
+                                <w:fldChar w:fldCharType="separate"/>
+                              </w:r>
+                              <w:r>
+                                <w:rPr>
+                                  <w:noProof/>
+                                  <w:color w:val="C0504D" w:themeColor="accent2"/>
+                                </w:rPr>
+                                <w:t>6</w:t>
+                              </w:r>
+                              <w:r>
+                                <w:rPr>
+                                  <w:color w:val="C0504D" w:themeColor="accent2"/>
+                                </w:rPr>
+                                <w:fldChar w:fldCharType="end"/>
+                              </w:r>
+                            </w:p>
+                          </w:txbxContent>
+                        </wps:txbx>
+                        <wps:bodyPr rot="0" vert="horz" wrap="square" lIns="91440" tIns="0" rIns="91440" bIns="0" anchor="t" anchorCtr="0" upright="1">
+                          <a:noAutofit/>
+                        </wps:bodyPr>
+                      </wps:wsp>
+                    </a:graphicData>
+                  </a:graphic>
+                  <wp14:sizeRelH relativeFrom="page">
+                    <wp14:pctWidth>0</wp14:pctWidth>
+                  </wp14:sizeRelH>
+                  <wp14:sizeRelV relativeFrom="bottomMargin">
+                    <wp14:pctHeight>0</wp14:pctHeight>
+                  </wp14:sizeRelV>
+                </wp:anchor>
+              </w:drawing>
+            </mc:Choice>
+            <mc:Fallback>
+              <w:pict>
+                <v:rect id="Rechthoek 650" o:spid="_x0000_s1027" style="position:absolute;margin-left:0;margin-top:0;width:44.55pt;height:15.1pt;rotation:180;flip:x;z-index:251659264;visibility:visible;mso-wrap-style:square;mso-width-percent:0;mso-height-percent:0;mso-wrap-distance-left:9pt;mso-wrap-distance-top:0;mso-wrap-distance-right:9pt;mso-wrap-distance-bottom:0;mso-position-horizontal:center;mso-position-horizontal-relative:right-margin-area;mso-position-vertical:center;mso-position-vertical-relative:bottom-margin-area;mso-width-percent:0;mso-height-percent:0;mso-width-relative:page;mso-height-relative:bottom-margin-area;v-text-anchor:top" o:gfxdata="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" filled="f" fillcolor="#c0504d" stroked="f" strokecolor="#5c83b4" strokeweight="2.25pt">
+                  <v:textbox inset=",0,,0">
+                    <w:txbxContent>
+                      <w:p>
+                        <w:pPr>
+                          <w:pBdr>
+                            <w:top w:val="single" w:sz="4" w:space="1" w:color="7F7F7F" w:themeColor="background1" w:themeShade="7F"/>
+                          </w:pBdr>
+                          <w:jc w:val="center"/>
+                          <w:rPr>
+                            <w:color w:val="C0504D" w:themeColor="accent2"/>
+                          </w:rPr>
+                        </w:pPr>
+                        <w:r>
+                          <w:fldChar w:fldCharType="begin"/>
+                        </w:r>
+                        <w:r>
+                          <w:instrText>PAGE   \* MERGEFORMAT</w:instrText>
+                        </w:r>
+                        <w:r>
+                          <w:fldChar w:fldCharType="separate"/>
+                        </w:r>
+                        <w:r>
+                          <w:rPr>
+                            <w:noProof/>
+                            <w:color w:val="C0504D" w:themeColor="accent2"/>
+                          </w:rPr>
+                          <w:t>6</w:t>
+                        </w:r>
+                        <w:r>
+                          <w:rPr>
+                            <w:color w:val="C0504D" w:themeColor="accent2"/>
+                          </w:rPr>
+                          <w:fldChar w:fldCharType="end"/>
+                        </w:r>
+                      </w:p>
+                    </w:txbxContent>
+                  </v:textbox>
+                  <w10:wrap anchorx="margin" anchory="margin"/>
+                </v:rect>
+              </w:pict>
+            </mc:Fallback>
+          </mc:AlternateContent>
+        </w:r>
+      </w:p>
+    </w:sdtContent>
+  </w:sdt>
+</w:ftr>
+</file>
+
 <file path=word/footnotes.xml><?xml version="1.0" encoding="utf-8"?>
 <w:footnotes xmlns:wpc="http://schemas.microsoft.com/office/word/2010/wordprocessingCanvas" xmlns:mc="http://schemas.openxmlformats.org/markup-compatibility/2006" xmlns:o="urn:schemas-microsoft-com:office:office" xmlns:r="http://schemas.openxmlformats.org/officeDocument/2006/relationships" xmlns:m="http://schemas.openxmlformats.org/officeDocument/2006/math" xmlns:v="urn:schemas-microsoft-com:vml" xmlns:wp14="http://schemas.microsoft.com/office/word/2010/wordprocessingDrawing" xmlns:wp="http://schemas.openxmlformats.org/drawingml/2006/wordprocessingDrawing" xmlns:w10="urn:schemas-microsoft-com:office:word" xmlns:w="http://schemas.openxmlformats.org/wordprocessingml/2006/main" xmlns:w14="http://schemas.microsoft.com/office/word/2010/wordml" xmlns:wpg="http://schemas.microsoft.com/office/word/2010/wordprocessingGroup" xmlns:wpi="http://schemas.microsoft.com/office/word/2010/wordprocessingInk" xmlns:wne="http://schemas.microsoft.com/office/word/2006/wordml" xmlns:wps="http://schemas.microsoft.com/office/word/2010/wordprocessingShape" mc:Ignorable="w14 wp14">
   <w:footnote w:type="separator" w:id="-1">
@@ -1530,9 +2110,9 @@
 <w:numbering xmlns:wpc="http://schemas.microsoft.com/office/word/2010/wordprocessingCanvas" xmlns:mc="http://schemas.openxmlformats.org/markup-compatibility/2006" xmlns:o="urn:schemas-microsoft-com:office:office" xmlns:r="http://schemas.openxmlformats.org/officeDocument/2006/relationships" xmlns:m="http://schemas.openxmlformats.org/officeDocument/2006/math" xmlns:v="urn:schemas-microsoft-com:vml" xmlns:wp14="http://schemas.microsoft.com/office/word/2010/wordprocessingDrawing" xmlns:wp="http://schemas.openxmlformats.org/drawingml/2006/wordprocessingDrawing" xmlns:w10="urn:schemas-microsoft-com:office:word" xmlns:w="http://schemas.openxmlformats.org/wordprocessingml/2006/main" xmlns:w14="http://schemas.microsoft.com/office/word/2010/wordml" xmlns:wpg="http://schemas.microsoft.com/office/word/2010/wordprocessingGroup" xmlns:wpi="http://schemas.microsoft.com/office/word/2010/wordprocessingInk" xmlns:wne="http://schemas.microsoft.com/office/word/2006/wordml" xmlns:wps="http://schemas.microsoft.com/office/word/2010/wordprocessingShape" mc:Ignorable="w14 wp14">
   <w:abstractNum w:abstractNumId="0">
     <w:nsid w:val="627979FD"/>
-    <w:multiLevelType w:val="hybridMultilevel"/>
-    <w:tmpl w:val="42FA0610"/>
-    <w:lvl w:ilvl="0" w:tplc="0413000F">
+    <w:multiLevelType w:val="multilevel"/>
+    <w:tmpl w:val="DE48FCA0"/>
+    <w:lvl w:ilvl="0">
       <w:start w:val="1"/>
       <w:numFmt w:val="decimal"/>
       <w:lvlText w:val="%1."/>
@@ -1544,81 +2124,229 @@
         <w:rFonts w:hint="default"/>
       </w:rPr>
     </w:lvl>
-    <w:lvl w:ilvl="1" w:tplc="04130019" w:tentative="1">
-      <w:start w:val="1"/>
-      <w:numFmt w:val="lowerLetter"/>
-      <w:lvlText w:val="%2."/>
-      <w:lvlJc w:val="left"/>
-      <w:pPr>
-        <w:ind w:left="1440" w:hanging="360"/>
-      </w:pPr>
-    </w:lvl>
-    <w:lvl w:ilvl="2" w:tplc="0413001B" w:tentative="1">
-      <w:start w:val="1"/>
-      <w:numFmt w:val="lowerRoman"/>
-      <w:lvlText w:val="%3."/>
-      <w:lvlJc w:val="right"/>
-      <w:pPr>
-        <w:ind w:left="2160" w:hanging="180"/>
-      </w:pPr>
-    </w:lvl>
-    <w:lvl w:ilvl="3" w:tplc="0413000F" w:tentative="1">
+    <w:lvl w:ilvl="1">
       <w:start w:val="1"/>
       <w:numFmt w:val="decimal"/>
-      <w:lvlText w:val="%4."/>
+      <w:isLgl/>
+      <w:lvlText w:val="%1.%2"/>
       <w:lvlJc w:val="left"/>
       <w:pPr>
-        <w:ind w:left="2880" w:hanging="360"/>
-      </w:pPr>
+        <w:ind w:left="1080" w:hanging="720"/>
+      </w:pPr>
+      <w:rPr>
+        <w:rFonts w:hint="default"/>
+      </w:rPr>
     </w:lvl>
-    <w:lvl w:ilvl="4" w:tplc="04130019" w:tentative="1">
-      <w:start w:val="1"/>
-      <w:numFmt w:val="lowerLetter"/>
-      <w:lvlText w:val="%5."/>
-      <w:lvlJc w:val="left"/>
-      <w:pPr>
-        <w:ind w:left="3600" w:hanging="360"/>
-      </w:pPr>
-    </w:lvl>
-    <w:lvl w:ilvl="5" w:tplc="0413001B" w:tentative="1">
-      <w:start w:val="1"/>
-      <w:numFmt w:val="lowerRoman"/>
-      <w:lvlText w:val="%6."/>
-      <w:lvlJc w:val="right"/>
-      <w:pPr>
-        <w:ind w:left="4320" w:hanging="180"/>
-      </w:pPr>
-    </w:lvl>
-    <w:lvl w:ilvl="6" w:tplc="0413000F" w:tentative="1">
+    <w:lvl w:ilvl="2">
       <w:start w:val="1"/>
       <w:numFmt w:val="decimal"/>
-      <w:lvlText w:val="%7."/>
+      <w:isLgl/>
+      <w:lvlText w:val="%1.%2.%3"/>
       <w:lvlJc w:val="left"/>
       <w:pPr>
+        <w:ind w:left="1080" w:hanging="720"/>
+      </w:pPr>
+      <w:rPr>
+        <w:rFonts w:hint="default"/>
+      </w:rPr>
+    </w:lvl>
+    <w:lvl w:ilvl="3">
+      <w:start w:val="1"/>
+      <w:numFmt w:val="decimal"/>
+      <w:isLgl/>
+      <w:lvlText w:val="%1.%2.%3.%4"/>
+      <w:lvlJc w:val="left"/>
+      <w:pPr>
+        <w:ind w:left="1440" w:hanging="1080"/>
+      </w:pPr>
+      <w:rPr>
+        <w:rFonts w:hint="default"/>
+      </w:rPr>
+    </w:lvl>
+    <w:lvl w:ilvl="4">
+      <w:start w:val="1"/>
+      <w:numFmt w:val="decimal"/>
+      <w:isLgl/>
+      <w:lvlText w:val="%1.%2.%3.%4.%5"/>
+      <w:lvlJc w:val="left"/>
+      <w:pPr>
+        <w:ind w:left="1440" w:hanging="1080"/>
+      </w:pPr>
+      <w:rPr>
+        <w:rFonts w:hint="default"/>
+      </w:rPr>
+    </w:lvl>
+    <w:lvl w:ilvl="5">
+      <w:start w:val="1"/>
+      <w:numFmt w:val="decimal"/>
+      <w:isLgl/>
+      <w:lvlText w:val="%1.%2.%3.%4.%5.%6"/>
+      <w:lvlJc w:val="left"/>
+      <w:pPr>
+        <w:ind w:left="1800" w:hanging="1440"/>
+      </w:pPr>
+      <w:rPr>
+        <w:rFonts w:hint="default"/>
+      </w:rPr>
+    </w:lvl>
+    <w:lvl w:ilvl="6">
+      <w:start w:val="1"/>
+      <w:numFmt w:val="decimal"/>
+      <w:isLgl/>
+      <w:lvlText w:val="%1.%2.%3.%4.%5.%6.%7"/>
+      <w:lvlJc w:val="left"/>
+      <w:pPr>
+        <w:ind w:left="2160" w:hanging="1800"/>
+      </w:pPr>
+      <w:rPr>
+        <w:rFonts w:hint="default"/>
+      </w:rPr>
+    </w:lvl>
+    <w:lvl w:ilvl="7">
+      <w:start w:val="1"/>
+      <w:numFmt w:val="decimal"/>
+      <w:isLgl/>
+      <w:lvlText w:val="%1.%2.%3.%4.%5.%6.%7.%8"/>
+      <w:lvlJc w:val="left"/>
+      <w:pPr>
+        <w:ind w:left="2160" w:hanging="1800"/>
+      </w:pPr>
+      <w:rPr>
+        <w:rFonts w:hint="default"/>
+      </w:rPr>
+    </w:lvl>
+    <w:lvl w:ilvl="8">
+      <w:start w:val="1"/>
+      <w:numFmt w:val="decimal"/>
+      <w:isLgl/>
+      <w:lvlText w:val="%1.%2.%3.%4.%5.%6.%7.%8.%9"/>
+      <w:lvlJc w:val="left"/>
+      <w:pPr>
+        <w:ind w:left="2520" w:hanging="2160"/>
+      </w:pPr>
+      <w:rPr>
+        <w:rFonts w:hint="default"/>
+      </w:rPr>
+    </w:lvl>
+  </w:abstractNum>
+  <w:abstractNum w:abstractNumId="1">
+    <w:nsid w:val="6E893F76"/>
+    <w:multiLevelType w:val="hybridMultilevel"/>
+    <w:tmpl w:val="AF3048F4"/>
+    <w:lvl w:ilvl="0" w:tplc="04130001">
+      <w:start w:val="1"/>
+      <w:numFmt w:val="bullet"/>
+      <w:lvlText w:val=""/>
+      <w:lvlJc w:val="left"/>
+      <w:pPr>
+        <w:ind w:left="720" w:hanging="360"/>
+      </w:pPr>
+      <w:rPr>
+        <w:rFonts w:ascii="Symbol" w:hAnsi="Symbol" w:hint="default"/>
+      </w:rPr>
+    </w:lvl>
+    <w:lvl w:ilvl="1" w:tplc="04130003" w:tentative="1">
+      <w:start w:val="1"/>
+      <w:numFmt w:val="bullet"/>
+      <w:lvlText w:val="o"/>
+      <w:lvlJc w:val="left"/>
+      <w:pPr>
+        <w:ind w:left="1440" w:hanging="360"/>
+      </w:pPr>
+      <w:rPr>
+        <w:rFonts w:ascii="Courier New" w:hAnsi="Courier New" w:cs="Courier New" w:hint="default"/>
+      </w:rPr>
+    </w:lvl>
+    <w:lvl w:ilvl="2" w:tplc="04130005" w:tentative="1">
+      <w:start w:val="1"/>
+      <w:numFmt w:val="bullet"/>
+      <w:lvlText w:val=""/>
+      <w:lvlJc w:val="left"/>
+      <w:pPr>
+        <w:ind w:left="2160" w:hanging="360"/>
+      </w:pPr>
+      <w:rPr>
+        <w:rFonts w:ascii="Wingdings" w:hAnsi="Wingdings" w:hint="default"/>
+      </w:rPr>
+    </w:lvl>
+    <w:lvl w:ilvl="3" w:tplc="04130001" w:tentative="1">
+      <w:start w:val="1"/>
+      <w:numFmt w:val="bullet"/>
+      <w:lvlText w:val=""/>
+      <w:lvlJc w:val="left"/>
+      <w:pPr>
+        <w:ind w:left="2880" w:hanging="360"/>
+      </w:pPr>
+      <w:rPr>
+        <w:rFonts w:ascii="Symbol" w:hAnsi="Symbol" w:hint="default"/>
+      </w:rPr>
+    </w:lvl>
+    <w:lvl w:ilvl="4" w:tplc="04130003" w:tentative="1">
+      <w:start w:val="1"/>
+      <w:numFmt w:val="bullet"/>
+      <w:lvlText w:val="o"/>
+      <w:lvlJc w:val="left"/>
+      <w:pPr>
+        <w:ind w:left="3600" w:hanging="360"/>
+      </w:pPr>
+      <w:rPr>
+        <w:rFonts w:ascii="Courier New" w:hAnsi="Courier New" w:cs="Courier New" w:hint="default"/>
+      </w:rPr>
+    </w:lvl>
+    <w:lvl w:ilvl="5" w:tplc="04130005" w:tentative="1">
+      <w:start w:val="1"/>
+      <w:numFmt w:val="bullet"/>
+      <w:lvlText w:val=""/>
+      <w:lvlJc w:val="left"/>
+      <w:pPr>
+        <w:ind w:left="4320" w:hanging="360"/>
+      </w:pPr>
+      <w:rPr>
+        <w:rFonts w:ascii="Wingdings" w:hAnsi="Wingdings" w:hint="default"/>
+      </w:rPr>
+    </w:lvl>
+    <w:lvl w:ilvl="6" w:tplc="04130001" w:tentative="1">
+      <w:start w:val="1"/>
+      <w:numFmt w:val="bullet"/>
+      <w:lvlText w:val=""/>
+      <w:lvlJc w:val="left"/>
+      <w:pPr>
         <w:ind w:left="5040" w:hanging="360"/>
       </w:pPr>
+      <w:rPr>
+        <w:rFonts w:ascii="Symbol" w:hAnsi="Symbol" w:hint="default"/>
+      </w:rPr>
     </w:lvl>
-    <w:lvl w:ilvl="7" w:tplc="04130019" w:tentative="1">
+    <w:lvl w:ilvl="7" w:tplc="04130003" w:tentative="1">
       <w:start w:val="1"/>
-      <w:numFmt w:val="lowerLetter"/>
-      <w:lvlText w:val="%8."/>
+      <w:numFmt w:val="bullet"/>
+      <w:lvlText w:val="o"/>
       <w:lvlJc w:val="left"/>
       <w:pPr>
         <w:ind w:left="5760" w:hanging="360"/>
       </w:pPr>
+      <w:rPr>
+        <w:rFonts w:ascii="Courier New" w:hAnsi="Courier New" w:cs="Courier New" w:hint="default"/>
+      </w:rPr>
     </w:lvl>
-    <w:lvl w:ilvl="8" w:tplc="0413001B" w:tentative="1">
+    <w:lvl w:ilvl="8" w:tplc="04130005" w:tentative="1">
       <w:start w:val="1"/>
-      <w:numFmt w:val="lowerRoman"/>
-      <w:lvlText w:val="%9."/>
-      <w:lvlJc w:val="right"/>
-      <w:pPr>
-        <w:ind w:left="6480" w:hanging="180"/>
-      </w:pPr>
+      <w:numFmt w:val="bullet"/>
+      <w:lvlText w:val=""/>
+      <w:lvlJc w:val="left"/>
+      <w:pPr>
+        <w:ind w:left="6480" w:hanging="360"/>
+      </w:pPr>
+      <w:rPr>
+        <w:rFonts w:ascii="Wingdings" w:hAnsi="Wingdings" w:hint="default"/>
+      </w:rPr>
     </w:lvl>
   </w:abstractNum>
   <w:num w:numId="1">
     <w:abstractNumId w:val="0"/>
+  </w:num>
+  <w:num w:numId="2">
+    <w:abstractNumId w:val="1"/>
   </w:num>
 </w:numbering>
 </file>
@@ -2055,6 +2783,19 @@
       <w:szCs w:val="26"/>
     </w:rPr>
   </w:style>
+  <w:style w:type="paragraph" w:styleId="Inhopg2">
+    <w:name w:val="toc 2"/>
+    <w:basedOn w:val="Standaard"/>
+    <w:next w:val="Standaard"/>
+    <w:autoRedefine/>
+    <w:uiPriority w:val="39"/>
+    <w:unhideWhenUsed/>
+    <w:rsid w:val="00D4403B"/>
+    <w:pPr>
+      <w:spacing w:after="100"/>
+      <w:ind w:left="220"/>
+    </w:pPr>
+  </w:style>
 </w:styles>
 </file>
 
@@ -2490,505 +3231,20 @@
       <w:szCs w:val="26"/>
     </w:rPr>
   </w:style>
+  <w:style w:type="paragraph" w:styleId="Inhopg2">
+    <w:name w:val="toc 2"/>
+    <w:basedOn w:val="Standaard"/>
+    <w:next w:val="Standaard"/>
+    <w:autoRedefine/>
+    <w:uiPriority w:val="39"/>
+    <w:unhideWhenUsed/>
+    <w:rsid w:val="00D4403B"/>
+    <w:pPr>
+      <w:spacing w:after="100"/>
+      <w:ind w:left="220"/>
+    </w:pPr>
+  </w:style>
 </w:styles>
-</file>
-
-<file path=word/glossary/document.xml><?xml version="1.0" encoding="utf-8"?>
-<w:glossaryDocument xmlns:wpc="http://schemas.microsoft.com/office/word/2010/wordprocessingCanvas" xmlns:mc="http://schemas.openxmlformats.org/markup-compatibility/2006" xmlns:o="urn:schemas-microsoft-com:office:office" xmlns:r="http://schemas.openxmlformats.org/officeDocument/2006/relationships" xmlns:m="http://schemas.openxmlformats.org/officeDocument/2006/math" xmlns:v="urn:schemas-microsoft-com:vml" xmlns:wp14="http://schemas.microsoft.com/office/word/2010/wordprocessingDrawing" xmlns:wp="http://schemas.openxmlformats.org/drawingml/2006/wordprocessingDrawing" xmlns:w10="urn:schemas-microsoft-com:office:word" xmlns:w="http://schemas.openxmlformats.org/wordprocessingml/2006/main" xmlns:w14="http://schemas.microsoft.com/office/word/2010/wordml" xmlns:wpg="http://schemas.microsoft.com/office/word/2010/wordprocessingGroup" xmlns:wpi="http://schemas.microsoft.com/office/word/2010/wordprocessingInk" xmlns:wne="http://schemas.microsoft.com/office/word/2006/wordml" xmlns:wps="http://schemas.microsoft.com/office/word/2010/wordprocessingShape" mc:Ignorable="w14 wp14"/>
-</file>
-
-<file path=word/glossary/fontTable.xml><?xml version="1.0" encoding="utf-8"?>
-<w:fonts xmlns:mc="http://schemas.openxmlformats.org/markup-compatibility/2006" xmlns:r="http://schemas.openxmlformats.org/officeDocument/2006/relationships" xmlns:w="http://schemas.openxmlformats.org/wordprocessingml/2006/main" xmlns:w14="http://schemas.microsoft.com/office/word/2010/wordml" mc:Ignorable="w14">
-  <w:font w:name="Times New Roman">
-    <w:panose1 w:val="02020603050405020304"/>
-    <w:charset w:val="00"/>
-    <w:family w:val="roman"/>
-    <w:pitch w:val="variable"/>
-    <w:sig w:usb0="E0002EFF" w:usb1="C0007843" w:usb2="00000009" w:usb3="00000000" w:csb0="000001FF" w:csb1="00000000"/>
-  </w:font>
-  <w:font w:name="Calibri">
-    <w:panose1 w:val="020F0502020204030204"/>
-    <w:charset w:val="00"/>
-    <w:family w:val="swiss"/>
-    <w:pitch w:val="variable"/>
-    <w:sig w:usb0="E00002FF" w:usb1="4000ACFF" w:usb2="00000001" w:usb3="00000000" w:csb0="0000019F" w:csb1="00000000"/>
-  </w:font>
-  <w:font w:name="Cambria">
-    <w:panose1 w:val="02040503050406030204"/>
-    <w:charset w:val="00"/>
-    <w:family w:val="roman"/>
-    <w:pitch w:val="variable"/>
-    <w:sig w:usb0="E00002FF" w:usb1="400004FF" w:usb2="00000000" w:usb3="00000000" w:csb0="0000019F" w:csb1="00000000"/>
-  </w:font>
-  <w:font w:name="Tahoma">
-    <w:panose1 w:val="020B0604030504040204"/>
-    <w:charset w:val="00"/>
-    <w:family w:val="swiss"/>
-    <w:pitch w:val="variable"/>
-    <w:sig w:usb0="E1002EFF" w:usb1="C000605B" w:usb2="00000029" w:usb3="00000000" w:csb0="000101FF" w:csb1="00000000"/>
-  </w:font>
-</w:fonts>
-</file>
-
-<file path=word/glossary/settings.xml><?xml version="1.0" encoding="utf-8"?>
-<w:settings xmlns:mc="http://schemas.openxmlformats.org/markup-compatibility/2006" xmlns:o="urn:schemas-microsoft-com:office:office" xmlns:r="http://schemas.openxmlformats.org/officeDocument/2006/relationships" xmlns:m="http://schemas.openxmlformats.org/officeDocument/2006/math" xmlns:v="urn:schemas-microsoft-com:vml" xmlns:w10="urn:schemas-microsoft-com:office:word" xmlns:w="http://schemas.openxmlformats.org/wordprocessingml/2006/main" xmlns:w14="http://schemas.microsoft.com/office/word/2010/wordml" xmlns:sl="http://schemas.openxmlformats.org/schemaLibrary/2006/main" mc:Ignorable="w14">
-  <w:view w:val="normal"/>
-  <w:defaultTabStop w:val="708"/>
-  <w:hyphenationZone w:val="425"/>
-  <w:characterSpacingControl w:val="doNotCompress"/>
-  <w:compat>
-    <w:useFELayout/>
-    <w:compatSetting w:name="compatibilityMode" w:uri="http://schemas.microsoft.com/office/word" w:val="14"/>
-    <w:compatSetting w:name="overrideTableStyleFontSizeAndJustification" w:uri="http://schemas.microsoft.com/office/word" w:val="1"/>
-    <w:compatSetting w:name="enableOpenTypeFeatures" w:uri="http://schemas.microsoft.com/office/word" w:val="1"/>
-    <w:compatSetting w:name="doNotFlipMirrorIndents" w:uri="http://schemas.microsoft.com/office/word" w:val="1"/>
-  </w:compat>
-  <w:rsids>
-    <w:rsidRoot w:val="00DF4332"/>
-    <w:rsid w:val="002201B3"/>
-    <w:rsid w:val="00902ACE"/>
-    <w:rsid w:val="009C1192"/>
-    <w:rsid w:val="00C442BB"/>
-    <w:rsid w:val="00C82145"/>
-    <w:rsid w:val="00DF4332"/>
-  </w:rsids>
-  <m:mathPr>
-    <m:mathFont m:val="Cambria Math"/>
-    <m:brkBin m:val="before"/>
-    <m:brkBinSub m:val="--"/>
-    <m:smallFrac m:val="0"/>
-    <m:dispDef/>
-    <m:lMargin m:val="0"/>
-    <m:rMargin m:val="0"/>
-    <m:defJc m:val="centerGroup"/>
-    <m:wrapIndent m:val="1440"/>
-    <m:intLim m:val="subSup"/>
-    <m:naryLim m:val="undOvr"/>
-  </m:mathPr>
-  <w:themeFontLang w:val="nl-NL"/>
-  <w:clrSchemeMapping w:bg1="light1" w:t1="dark1" w:bg2="light2" w:t2="dark2" w:accent1="accent1" w:accent2="accent2" w:accent3="accent3" w:accent4="accent4" w:accent5="accent5" w:accent6="accent6" w:hyperlink="hyperlink" w:followedHyperlink="followedHyperlink"/>
-  <w:decimalSymbol w:val=","/>
-  <w:listSeparator w:val=";"/>
-</w:settings>
-</file>
-
-<file path=word/glossary/styles.xml><?xml version="1.0" encoding="utf-8"?>
-<w:styles xmlns:mc="http://schemas.openxmlformats.org/markup-compatibility/2006" xmlns:r="http://schemas.openxmlformats.org/officeDocument/2006/relationships" xmlns:w="http://schemas.openxmlformats.org/wordprocessingml/2006/main" xmlns:w14="http://schemas.microsoft.com/office/word/2010/wordml" mc:Ignorable="w14">
-  <w:docDefaults>
-    <w:rPrDefault>
-      <w:rPr>
-        <w:rFonts w:asciiTheme="minorHAnsi" w:eastAsiaTheme="minorEastAsia" w:hAnsiTheme="minorHAnsi" w:cstheme="minorBidi"/>
-        <w:sz w:val="22"/>
-        <w:szCs w:val="22"/>
-        <w:lang w:val="nl-NL" w:eastAsia="nl-NL" w:bidi="ar-SA"/>
-      </w:rPr>
-    </w:rPrDefault>
-    <w:pPrDefault>
-      <w:pPr>
-        <w:spacing w:after="200" w:line="276" w:lineRule="auto"/>
-      </w:pPr>
-    </w:pPrDefault>
-  </w:docDefaults>
-  <w:latentStyles w:defLockedState="0" w:defUIPriority="99" w:defSemiHidden="1" w:defUnhideWhenUsed="1" w:defQFormat="0" w:count="267">
-    <w:lsdException w:name="Normal" w:semiHidden="0" w:uiPriority="0" w:unhideWhenUsed="0" w:qFormat="1"/>
-    <w:lsdException w:name="heading 1" w:semiHidden="0" w:uiPriority="9" w:unhideWhenUsed="0" w:qFormat="1"/>
-    <w:lsdException w:name="heading 2" w:uiPriority="9" w:qFormat="1"/>
-    <w:lsdException w:name="heading 3" w:uiPriority="9" w:qFormat="1"/>
-    <w:lsdException w:name="heading 4" w:uiPriority="9" w:qFormat="1"/>
-    <w:lsdException w:name="heading 5" w:uiPriority="9" w:qFormat="1"/>
-    <w:lsdException w:name="heading 6" w:uiPriority="9" w:qFormat="1"/>
-    <w:lsdException w:name="heading 7" w:uiPriority="9" w:qFormat="1"/>
-    <w:lsdException w:name="heading 8" w:uiPriority="9" w:qFormat="1"/>
-    <w:lsdException w:name="heading 9" w:uiPriority="9" w:qFormat="1"/>
-    <w:lsdException w:name="toc 1" w:uiPriority="39"/>
-    <w:lsdException w:name="toc 2" w:uiPriority="39"/>
-    <w:lsdException w:name="toc 3" w:uiPriority="39"/>
-    <w:lsdException w:name="toc 4" w:uiPriority="39"/>
-    <w:lsdException w:name="toc 5" w:uiPriority="39"/>
-    <w:lsdException w:name="toc 6" w:uiPriority="39"/>
-    <w:lsdException w:name="toc 7" w:uiPriority="39"/>
-    <w:lsdException w:name="toc 8" w:uiPriority="39"/>
-    <w:lsdException w:name="toc 9" w:uiPriority="39"/>
-    <w:lsdException w:name="caption" w:uiPriority="35" w:qFormat="1"/>
-    <w:lsdException w:name="Title" w:semiHidden="0" w:uiPriority="10" w:unhideWhenUsed="0" w:qFormat="1"/>
-    <w:lsdException w:name="Default Paragraph Font" w:uiPriority="1"/>
-    <w:lsdException w:name="Subtitle" w:semiHidden="0" w:uiPriority="11" w:unhideWhenUsed="0" w:qFormat="1"/>
-    <w:lsdException w:name="Strong" w:semiHidden="0" w:uiPriority="22" w:unhideWhenUsed="0" w:qFormat="1"/>
-    <w:lsdException w:name="Emphasis" w:semiHidden="0" w:uiPriority="20" w:unhideWhenUsed="0" w:qFormat="1"/>
-    <w:lsdException w:name="Table Grid" w:semiHidden="0" w:uiPriority="59" w:unhideWhenUsed="0"/>
-    <w:lsdException w:name="Placeholder Text" w:unhideWhenUsed="0"/>
-    <w:lsdException w:name="No Spacing" w:semiHidden="0" w:uiPriority="1" w:unhideWhenUsed="0" w:qFormat="1"/>
-    <w:lsdException w:name="Light Shading" w:semiHidden="0" w:uiPriority="60" w:unhideWhenUsed="0"/>
-    <w:lsdException w:name="Light List" w:semiHidden="0" w:uiPriority="61" w:unhideWhenUsed="0"/>
-    <w:lsdException w:name="Light Grid" w:semiHidden="0" w:uiPriority="62" w:unhideWhenUsed="0"/>
-    <w:lsdException w:name="Medium Shading 1" w:semiHidden="0" w:uiPriority="63" w:unhideWhenUsed="0"/>
-    <w:lsdException w:name="Medium Shading 2" w:semiHidden="0" w:uiPriority="64" w:unhideWhenUsed="0"/>
-    <w:lsdException w:name="Medium List 1" w:semiHidden="0" w:uiPriority="65" w:unhideWhenUsed="0"/>
-    <w:lsdException w:name="Medium List 2" w:semiHidden="0" w:uiPriority="66" w:unhideWhenUsed="0"/>
-    <w:lsdException w:name="Medium Grid 1" w:semiHidden="0" w:uiPriority="67" w:unhideWhenUsed="0"/>
-    <w:lsdException w:name="Medium Grid 2" w:semiHidden="0" w:uiPriority="68" w:unhideWhenUsed="0"/>
-    <w:lsdException w:name="Medium Grid 3" w:semiHidden="0" w:uiPriority="69" w:unhideWhenUsed="0"/>
-    <w:lsdException w:name="Dark List" w:semiHidden="0" w:uiPriority="70" w:unhideWhenUsed="0"/>
-    <w:lsdException w:name="Colorful Shading" w:semiHidden="0" w:uiPriority="71" w:unhideWhenUsed="0"/>
-    <w:lsdException w:name="Colorful List" w:semiHidden="0" w:uiPriority="72" w:unhideWhenUsed="0"/>
-    <w:lsdException w:name="Colorful Grid" w:semiHidden="0" w:uiPriority="73" w:unhideWhenUsed="0"/>
-    <w:lsdException w:name="Light Shading Accent 1" w:semiHidden="0" w:uiPriority="60" w:unhideWhenUsed="0"/>
-    <w:lsdException w:name="Light List Accent 1" w:semiHidden="0" w:uiPriority="61" w:unhideWhenUsed="0"/>
-    <w:lsdException w:name="Light Grid Accent 1" w:semiHidden="0" w:uiPriority="62" w:unhideWhenUsed="0"/>
-    <w:lsdException w:name="Medium Shading 1 Accent 1" w:semiHidden="0" w:uiPriority="63" w:unhideWhenUsed="0"/>
-    <w:lsdException w:name="Medium Shading 2 Accent 1" w:semiHidden="0" w:uiPriority="64" w:unhideWhenUsed="0"/>
-    <w:lsdException w:name="Medium List 1 Accent 1" w:semiHidden="0" w:uiPriority="65" w:unhideWhenUsed="0"/>
-    <w:lsdException w:name="Revision" w:unhideWhenUsed="0"/>
-    <w:lsdException w:name="List Paragraph" w:semiHidden="0" w:uiPriority="34" w:unhideWhenUsed="0" w:qFormat="1"/>
-    <w:lsdException w:name="Quote" w:semiHidden="0" w:uiPriority="29" w:unhideWhenUsed="0" w:qFormat="1"/>
-    <w:lsdException w:name="Intense Quote" w:semiHidden="0" w:uiPriority="30" w:unhideWhenUsed="0" w:qFormat="1"/>
-    <w:lsdException w:name="Medium List 2 Accent 1" w:semiHidden="0" w:uiPriority="66" w:unhideWhenUsed="0"/>
-    <w:lsdException w:name="Medium Grid 1 Accent 1" w:semiHidden="0" w:uiPriority="67" w:unhideWhenUsed="0"/>
-    <w:lsdException w:name="Medium Grid 2 Accent 1" w:semiHidden="0" w:uiPriority="68" w:unhideWhenUsed="0"/>
-    <w:lsdException w:name="Medium Grid 3 Accent 1" w:semiHidden="0" w:uiPriority="69" w:unhideWhenUsed="0"/>
-    <w:lsdException w:name="Dark List Accent 1" w:semiHidden="0" w:uiPriority="70" w:unhideWhenUsed="0"/>
-    <w:lsdException w:name="Colorful Shading Accent 1" w:semiHidden="0" w:uiPriority="71" w:unhideWhenUsed="0"/>
-    <w:lsdException w:name="Colorful List Accent 1" w:semiHidden="0" w:uiPriority="72" w:unhideWhenUsed="0"/>
-    <w:lsdException w:name="Colorful Grid Accent 1" w:semiHidden="0" w:uiPriority="73" w:unhideWhenUsed="0"/>
-    <w:lsdException w:name="Light Shading Accent 2" w:semiHidden="0" w:uiPriority="60" w:unhideWhenUsed="0"/>
-    <w:lsdException w:name="Light List Accent 2" w:semiHidden="0" w:uiPriority="61" w:unhideWhenUsed="0"/>
-    <w:lsdException w:name="Light Grid Accent 2" w:semiHidden="0" w:uiPriority="62" w:unhideWhenUsed="0"/>
-    <w:lsdException w:name="Medium Shading 1 Accent 2" w:semiHidden="0" w:uiPriority="63" w:unhideWhenUsed="0"/>
-    <w:lsdException w:name="Medium Shading 2 Accent 2" w:semiHidden="0" w:uiPriority="64" w:unhideWhenUsed="0"/>
-    <w:lsdException w:name="Medium List 1 Accent 2" w:semiHidden="0" w:uiPriority="65" w:unhideWhenUsed="0"/>
-    <w:lsdException w:name="Medium List 2 Accent 2" w:semiHidden="0" w:uiPriority="66" w:unhideWhenUsed="0"/>
-    <w:lsdException w:name="Medium Grid 1 Accent 2" w:semiHidden="0" w:uiPriority="67" w:unhideWhenUsed="0"/>
-    <w:lsdException w:name="Medium Grid 2 Accent 2" w:semiHidden="0" w:uiPriority="68" w:unhideWhenUsed="0"/>
-    <w:lsdException w:name="Medium Grid 3 Accent 2" w:semiHidden="0" w:uiPriority="69" w:unhideWhenUsed="0"/>
-    <w:lsdException w:name="Dark List Accent 2" w:semiHidden="0" w:uiPriority="70" w:unhideWhenUsed="0"/>
-    <w:lsdException w:name="Colorful Shading Accent 2" w:semiHidden="0" w:uiPriority="71" w:unhideWhenUsed="0"/>
-    <w:lsdException w:name="Colorful List Accent 2" w:semiHidden="0" w:uiPriority="72" w:unhideWhenUsed="0"/>
-    <w:lsdException w:name="Colorful Grid Accent 2" w:semiHidden="0" w:uiPriority="73" w:unhideWhenUsed="0"/>
-    <w:lsdException w:name="Light Shading Accent 3" w:semiHidden="0" w:uiPriority="60" w:unhideWhenUsed="0"/>
-    <w:lsdException w:name="Light List Accent 3" w:semiHidden="0" w:uiPriority="61" w:unhideWhenUsed="0"/>
-    <w:lsdException w:name="Light Grid Accent 3" w:semiHidden="0" w:uiPriority="62" w:unhideWhenUsed="0"/>
-    <w:lsdException w:name="Medium Shading 1 Accent 3" w:semiHidden="0" w:uiPriority="63" w:unhideWhenUsed="0"/>
-    <w:lsdException w:name="Medium Shading 2 Accent 3" w:semiHidden="0" w:uiPriority="64" w:unhideWhenUsed="0"/>
-    <w:lsdException w:name="Medium List 1 Accent 3" w:semiHidden="0" w:uiPriority="65" w:unhideWhenUsed="0"/>
-    <w:lsdException w:name="Medium List 2 Accent 3" w:semiHidden="0" w:uiPriority="66" w:unhideWhenUsed="0"/>
-    <w:lsdException w:name="Medium Grid 1 Accent 3" w:semiHidden="0" w:uiPriority="67" w:unhideWhenUsed="0"/>
-    <w:lsdException w:name="Medium Grid 2 Accent 3" w:semiHidden="0" w:uiPriority="68" w:unhideWhenUsed="0"/>
-    <w:lsdException w:name="Medium Grid 3 Accent 3" w:semiHidden="0" w:uiPriority="69" w:unhideWhenUsed="0"/>
-    <w:lsdException w:name="Dark List Accent 3" w:semiHidden="0" w:uiPriority="70" w:unhideWhenUsed="0"/>
-    <w:lsdException w:name="Colorful Shading Accent 3" w:semiHidden="0" w:uiPriority="71" w:unhideWhenUsed="0"/>
-    <w:lsdException w:name="Colorful List Accent 3" w:semiHidden="0" w:uiPriority="72" w:unhideWhenUsed="0"/>
-    <w:lsdException w:name="Colorful Grid Accent 3" w:semiHidden="0" w:uiPriority="73" w:unhideWhenUsed="0"/>
-    <w:lsdException w:name="Light Shading Accent 4" w:semiHidden="0" w:uiPriority="60" w:unhideWhenUsed="0"/>
-    <w:lsdException w:name="Light List Accent 4" w:semiHidden="0" w:uiPriority="61" w:unhideWhenUsed="0"/>
-    <w:lsdException w:name="Light Grid Accent 4" w:semiHidden="0" w:uiPriority="62" w:unhideWhenUsed="0"/>
-    <w:lsdException w:name="Medium Shading 1 Accent 4" w:semiHidden="0" w:uiPriority="63" w:unhideWhenUsed="0"/>
-    <w:lsdException w:name="Medium Shading 2 Accent 4" w:semiHidden="0" w:uiPriority="64" w:unhideWhenUsed="0"/>
-    <w:lsdException w:name="Medium List 1 Accent 4" w:semiHidden="0" w:uiPriority="65" w:unhideWhenUsed="0"/>
-    <w:lsdException w:name="Medium List 2 Accent 4" w:semiHidden="0" w:uiPriority="66" w:unhideWhenUsed="0"/>
-    <w:lsdException w:name="Medium Grid 1 Accent 4" w:semiHidden="0" w:uiPriority="67" w:unhideWhenUsed="0"/>
-    <w:lsdException w:name="Medium Grid 2 Accent 4" w:semiHidden="0" w:uiPriority="68" w:unhideWhenUsed="0"/>
-    <w:lsdException w:name="Medium Grid 3 Accent 4" w:semiHidden="0" w:uiPriority="69" w:unhideWhenUsed="0"/>
-    <w:lsdException w:name="Dark List Accent 4" w:semiHidden="0" w:uiPriority="70" w:unhideWhenUsed="0"/>
-    <w:lsdException w:name="Colorful Shading Accent 4" w:semiHidden="0" w:uiPriority="71" w:unhideWhenUsed="0"/>
-    <w:lsdException w:name="Colorful List Accent 4" w:semiHidden="0" w:uiPriority="72" w:unhideWhenUsed="0"/>
-    <w:lsdException w:name="Colorful Grid Accent 4" w:semiHidden="0" w:uiPriority="73" w:unhideWhenUsed="0"/>
-    <w:lsdException w:name="Light Shading Accent 5" w:semiHidden="0" w:uiPriority="60" w:unhideWhenUsed="0"/>
-    <w:lsdException w:name="Light List Accent 5" w:semiHidden="0" w:uiPriority="61" w:unhideWhenUsed="0"/>
-    <w:lsdException w:name="Light Grid Accent 5" w:semiHidden="0" w:uiPriority="62" w:unhideWhenUsed="0"/>
-    <w:lsdException w:name="Medium Shading 1 Accent 5" w:semiHidden="0" w:uiPriority="63" w:unhideWhenUsed="0"/>
-    <w:lsdException w:name="Medium Shading 2 Accent 5" w:semiHidden="0" w:uiPriority="64" w:unhideWhenUsed="0"/>
-    <w:lsdException w:name="Medium List 1 Accent 5" w:semiHidden="0" w:uiPriority="65" w:unhideWhenUsed="0"/>
-    <w:lsdException w:name="Medium List 2 Accent 5" w:semiHidden="0" w:uiPriority="66" w:unhideWhenUsed="0"/>
-    <w:lsdException w:name="Medium Grid 1 Accent 5" w:semiHidden="0" w:uiPriority="67" w:unhideWhenUsed="0"/>
-    <w:lsdException w:name="Medium Grid 2 Accent 5" w:semiHidden="0" w:uiPriority="68" w:unhideWhenUsed="0"/>
-    <w:lsdException w:name="Medium Grid 3 Accent 5" w:semiHidden="0" w:uiPriority="69" w:unhideWhenUsed="0"/>
-    <w:lsdException w:name="Dark List Accent 5" w:semiHidden="0" w:uiPriority="70" w:unhideWhenUsed="0"/>
-    <w:lsdException w:name="Colorful Shading Accent 5" w:semiHidden="0" w:uiPriority="71" w:unhideWhenUsed="0"/>
-    <w:lsdException w:name="Colorful List Accent 5" w:semiHidden="0" w:uiPriority="72" w:unhideWhenUsed="0"/>
-    <w:lsdException w:name="Colorful Grid Accent 5" w:semiHidden="0" w:uiPriority="73" w:unhideWhenUsed="0"/>
-    <w:lsdException w:name="Light Shading Accent 6" w:semiHidden="0" w:uiPriority="60" w:unhideWhenUsed="0"/>
-    <w:lsdException w:name="Light List Accent 6" w:semiHidden="0" w:uiPriority="61" w:unhideWhenUsed="0"/>
-    <w:lsdException w:name="Light Grid Accent 6" w:semiHidden="0" w:uiPriority="62" w:unhideWhenUsed="0"/>
-    <w:lsdException w:name="Medium Shading 1 Accent 6" w:semiHidden="0" w:uiPriority="63" w:unhideWhenUsed="0"/>
-    <w:lsdException w:name="Medium Shading 2 Accent 6" w:semiHidden="0" w:uiPriority="64" w:unhideWhenUsed="0"/>
-    <w:lsdException w:name="Medium List 1 Accent 6" w:semiHidden="0" w:uiPriority="65" w:unhideWhenUsed="0"/>
-    <w:lsdException w:name="Medium List 2 Accent 6" w:semiHidden="0" w:uiPriority="66" w:unhideWhenUsed="0"/>
-    <w:lsdException w:name="Medium Grid 1 Accent 6" w:semiHidden="0" w:uiPriority="67" w:unhideWhenUsed="0"/>
-    <w:lsdException w:name="Medium Grid 2 Accent 6" w:semiHidden="0" w:uiPriority="68" w:unhideWhenUsed="0"/>
-    <w:lsdException w:name="Medium Grid 3 Accent 6" w:semiHidden="0" w:uiPriority="69" w:unhideWhenUsed="0"/>
-    <w:lsdException w:name="Dark List Accent 6" w:semiHidden="0" w:uiPriority="70" w:unhideWhenUsed="0"/>
-    <w:lsdException w:name="Colorful Shading Accent 6" w:semiHidden="0" w:uiPriority="71" w:unhideWhenUsed="0"/>
-    <w:lsdException w:name="Colorful List Accent 6" w:semiHidden="0" w:uiPriority="72" w:unhideWhenUsed="0"/>
-    <w:lsdException w:name="Colorful Grid Accent 6" w:semiHidden="0" w:uiPriority="73" w:unhideWhenUsed="0"/>
-    <w:lsdException w:name="Subtle Emphasis" w:semiHidden="0" w:uiPriority="19" w:unhideWhenUsed="0" w:qFormat="1"/>
-    <w:lsdException w:name="Intense Emphasis" w:semiHidden="0" w:uiPriority="21" w:unhideWhenUsed="0" w:qFormat="1"/>
-    <w:lsdException w:name="Subtle Reference" w:semiHidden="0" w:uiPriority="31" w:unhideWhenUsed="0" w:qFormat="1"/>
-    <w:lsdException w:name="Intense Reference" w:semiHidden="0" w:uiPriority="32" w:unhideWhenUsed="0" w:qFormat="1"/>
-    <w:lsdException w:name="Book Title" w:semiHidden="0" w:uiPriority="33" w:unhideWhenUsed="0" w:qFormat="1"/>
-    <w:lsdException w:name="Bibliography" w:uiPriority="37"/>
-    <w:lsdException w:name="TOC Heading" w:uiPriority="39" w:qFormat="1"/>
-  </w:latentStyles>
-  <w:style w:type="paragraph" w:default="1" w:styleId="Standaard">
-    <w:name w:val="Normal"/>
-    <w:qFormat/>
-  </w:style>
-  <w:style w:type="character" w:default="1" w:styleId="Standaardalinea-lettertype">
-    <w:name w:val="Default Paragraph Font"/>
-    <w:uiPriority w:val="1"/>
-    <w:semiHidden/>
-    <w:unhideWhenUsed/>
-  </w:style>
-  <w:style w:type="table" w:default="1" w:styleId="Standaardtabel">
-    <w:name w:val="Normal Table"/>
-    <w:uiPriority w:val="99"/>
-    <w:semiHidden/>
-    <w:unhideWhenUsed/>
-    <w:tblPr>
-      <w:tblInd w:w="0" w:type="dxa"/>
-      <w:tblCellMar>
-        <w:top w:w="0" w:type="dxa"/>
-        <w:left w:w="108" w:type="dxa"/>
-        <w:bottom w:w="0" w:type="dxa"/>
-        <w:right w:w="108" w:type="dxa"/>
-      </w:tblCellMar>
-    </w:tblPr>
-  </w:style>
-  <w:style w:type="numbering" w:default="1" w:styleId="Geenlijst">
-    <w:name w:val="No List"/>
-    <w:uiPriority w:val="99"/>
-    <w:semiHidden/>
-    <w:unhideWhenUsed/>
-  </w:style>
-  <w:style w:type="paragraph" w:customStyle="1" w:styleId="96E113070F1640A9B29476E5B8BC1861">
-    <w:name w:val="96E113070F1640A9B29476E5B8BC1861"/>
-    <w:rsid w:val="00DF4332"/>
-  </w:style>
-  <w:style w:type="paragraph" w:customStyle="1" w:styleId="64A856E433114193A5AC787AD0C5BB47">
-    <w:name w:val="64A856E433114193A5AC787AD0C5BB47"/>
-    <w:rsid w:val="00DF4332"/>
-  </w:style>
-  <w:style w:type="paragraph" w:customStyle="1" w:styleId="9C817BB62E074A36BA7964A6EE86A5C7">
-    <w:name w:val="9C817BB62E074A36BA7964A6EE86A5C7"/>
-    <w:rsid w:val="00DF4332"/>
-  </w:style>
-  <w:style w:type="paragraph" w:customStyle="1" w:styleId="582E444BCAF84DD6B0C6E18357A1DB1D">
-    <w:name w:val="582E444BCAF84DD6B0C6E18357A1DB1D"/>
-    <w:rsid w:val="00DF4332"/>
-  </w:style>
-</w:styles>
-</file>
-
-<file path=word/glossary/stylesWithEffects.xml><?xml version="1.0" encoding="utf-8"?>
-<w:styles xmlns:wpc="http://schemas.microsoft.com/office/word/2010/wordprocessingCanvas" xmlns:mc="http://schemas.openxmlformats.org/markup-compatibility/2006" xmlns:o="urn:schemas-microsoft-com:office:office" xmlns:r="http://schemas.openxmlformats.org/officeDocument/2006/relationships" xmlns:m="http://schemas.openxmlformats.org/officeDocument/2006/math" xmlns:v="urn:schemas-microsoft-com:vml" xmlns:wp14="http://schemas.microsoft.com/office/word/2010/wordprocessingDrawing" xmlns:wp="http://schemas.openxmlformats.org/drawingml/2006/wordprocessingDrawing" xmlns:w10="urn:schemas-microsoft-com:office:word" xmlns:w="http://schemas.openxmlformats.org/wordprocessingml/2006/main" xmlns:w14="http://schemas.microsoft.com/office/word/2010/wordml" xmlns:wpg="http://schemas.microsoft.com/office/word/2010/wordprocessingGroup" xmlns:wpi="http://schemas.microsoft.com/office/word/2010/wordprocessingInk" xmlns:wne="http://schemas.microsoft.com/office/word/2006/wordml" xmlns:wps="http://schemas.microsoft.com/office/word/2010/wordprocessingShape" mc:Ignorable="w14 wp14">
-  <w:docDefaults>
-    <w:rPrDefault>
-      <w:rPr>
-        <w:rFonts w:asciiTheme="minorHAnsi" w:eastAsiaTheme="minorEastAsia" w:hAnsiTheme="minorHAnsi" w:cstheme="minorBidi"/>
-        <w:sz w:val="22"/>
-        <w:szCs w:val="22"/>
-        <w:lang w:val="nl-NL" w:eastAsia="nl-NL" w:bidi="ar-SA"/>
-      </w:rPr>
-    </w:rPrDefault>
-    <w:pPrDefault>
-      <w:pPr>
-        <w:spacing w:after="200" w:line="276" w:lineRule="auto"/>
-      </w:pPr>
-    </w:pPrDefault>
-  </w:docDefaults>
-  <w:latentStyles w:defLockedState="0" w:defUIPriority="99" w:defSemiHidden="1" w:defUnhideWhenUsed="1" w:defQFormat="0" w:count="267">
-    <w:lsdException w:name="Normal" w:semiHidden="0" w:uiPriority="0" w:unhideWhenUsed="0" w:qFormat="1"/>
-    <w:lsdException w:name="heading 1" w:semiHidden="0" w:uiPriority="9" w:unhideWhenUsed="0" w:qFormat="1"/>
-    <w:lsdException w:name="heading 2" w:uiPriority="9" w:qFormat="1"/>
-    <w:lsdException w:name="heading 3" w:uiPriority="9" w:qFormat="1"/>
-    <w:lsdException w:name="heading 4" w:uiPriority="9" w:qFormat="1"/>
-    <w:lsdException w:name="heading 5" w:uiPriority="9" w:qFormat="1"/>
-    <w:lsdException w:name="heading 6" w:uiPriority="9" w:qFormat="1"/>
-    <w:lsdException w:name="heading 7" w:uiPriority="9" w:qFormat="1"/>
-    <w:lsdException w:name="heading 8" w:uiPriority="9" w:qFormat="1"/>
-    <w:lsdException w:name="heading 9" w:uiPriority="9" w:qFormat="1"/>
-    <w:lsdException w:name="toc 1" w:uiPriority="39"/>
-    <w:lsdException w:name="toc 2" w:uiPriority="39"/>
-    <w:lsdException w:name="toc 3" w:uiPriority="39"/>
-    <w:lsdException w:name="toc 4" w:uiPriority="39"/>
-    <w:lsdException w:name="toc 5" w:uiPriority="39"/>
-    <w:lsdException w:name="toc 6" w:uiPriority="39"/>
-    <w:lsdException w:name="toc 7" w:uiPriority="39"/>
-    <w:lsdException w:name="toc 8" w:uiPriority="39"/>
-    <w:lsdException w:name="toc 9" w:uiPriority="39"/>
-    <w:lsdException w:name="caption" w:uiPriority="35" w:qFormat="1"/>
-    <w:lsdException w:name="Title" w:semiHidden="0" w:uiPriority="10" w:unhideWhenUsed="0" w:qFormat="1"/>
-    <w:lsdException w:name="Default Paragraph Font" w:uiPriority="1"/>
-    <w:lsdException w:name="Subtitle" w:semiHidden="0" w:uiPriority="11" w:unhideWhenUsed="0" w:qFormat="1"/>
-    <w:lsdException w:name="Strong" w:semiHidden="0" w:uiPriority="22" w:unhideWhenUsed="0" w:qFormat="1"/>
-    <w:lsdException w:name="Emphasis" w:semiHidden="0" w:uiPriority="20" w:unhideWhenUsed="0" w:qFormat="1"/>
-    <w:lsdException w:name="Table Grid" w:semiHidden="0" w:uiPriority="59" w:unhideWhenUsed="0"/>
-    <w:lsdException w:name="Placeholder Text" w:unhideWhenUsed="0"/>
-    <w:lsdException w:name="No Spacing" w:semiHidden="0" w:uiPriority="1" w:unhideWhenUsed="0" w:qFormat="1"/>
-    <w:lsdException w:name="Light Shading" w:semiHidden="0" w:uiPriority="60" w:unhideWhenUsed="0"/>
-    <w:lsdException w:name="Light List" w:semiHidden="0" w:uiPriority="61" w:unhideWhenUsed="0"/>
-    <w:lsdException w:name="Light Grid" w:semiHidden="0" w:uiPriority="62" w:unhideWhenUsed="0"/>
-    <w:lsdException w:name="Medium Shading 1" w:semiHidden="0" w:uiPriority="63" w:unhideWhenUsed="0"/>
-    <w:lsdException w:name="Medium Shading 2" w:semiHidden="0" w:uiPriority="64" w:unhideWhenUsed="0"/>
-    <w:lsdException w:name="Medium List 1" w:semiHidden="0" w:uiPriority="65" w:unhideWhenUsed="0"/>
-    <w:lsdException w:name="Medium List 2" w:semiHidden="0" w:uiPriority="66" w:unhideWhenUsed="0"/>
-    <w:lsdException w:name="Medium Grid 1" w:semiHidden="0" w:uiPriority="67" w:unhideWhenUsed="0"/>
-    <w:lsdException w:name="Medium Grid 2" w:semiHidden="0" w:uiPriority="68" w:unhideWhenUsed="0"/>
-    <w:lsdException w:name="Medium Grid 3" w:semiHidden="0" w:uiPriority="69" w:unhideWhenUsed="0"/>
-    <w:lsdException w:name="Dark List" w:semiHidden="0" w:uiPriority="70" w:unhideWhenUsed="0"/>
-    <w:lsdException w:name="Colorful Shading" w:semiHidden="0" w:uiPriority="71" w:unhideWhenUsed="0"/>
-    <w:lsdException w:name="Colorful List" w:semiHidden="0" w:uiPriority="72" w:unhideWhenUsed="0"/>
-    <w:lsdException w:name="Colorful Grid" w:semiHidden="0" w:uiPriority="73" w:unhideWhenUsed="0"/>
-    <w:lsdException w:name="Light Shading Accent 1" w:semiHidden="0" w:uiPriority="60" w:unhideWhenUsed="0"/>
-    <w:lsdException w:name="Light List Accent 1" w:semiHidden="0" w:uiPriority="61" w:unhideWhenUsed="0"/>
-    <w:lsdException w:name="Light Grid Accent 1" w:semiHidden="0" w:uiPriority="62" w:unhideWhenUsed="0"/>
-    <w:lsdException w:name="Medium Shading 1 Accent 1" w:semiHidden="0" w:uiPriority="63" w:unhideWhenUsed="0"/>
-    <w:lsdException w:name="Medium Shading 2 Accent 1" w:semiHidden="0" w:uiPriority="64" w:unhideWhenUsed="0"/>
-    <w:lsdException w:name="Medium List 1 Accent 1" w:semiHidden="0" w:uiPriority="65" w:unhideWhenUsed="0"/>
-    <w:lsdException w:name="Revision" w:unhideWhenUsed="0"/>
-    <w:lsdException w:name="List Paragraph" w:semiHidden="0" w:uiPriority="34" w:unhideWhenUsed="0" w:qFormat="1"/>
-    <w:lsdException w:name="Quote" w:semiHidden="0" w:uiPriority="29" w:unhideWhenUsed="0" w:qFormat="1"/>
-    <w:lsdException w:name="Intense Quote" w:semiHidden="0" w:uiPriority="30" w:unhideWhenUsed="0" w:qFormat="1"/>
-    <w:lsdException w:name="Medium List 2 Accent 1" w:semiHidden="0" w:uiPriority="66" w:unhideWhenUsed="0"/>
-    <w:lsdException w:name="Medium Grid 1 Accent 1" w:semiHidden="0" w:uiPriority="67" w:unhideWhenUsed="0"/>
-    <w:lsdException w:name="Medium Grid 2 Accent 1" w:semiHidden="0" w:uiPriority="68" w:unhideWhenUsed="0"/>
-    <w:lsdException w:name="Medium Grid 3 Accent 1" w:semiHidden="0" w:uiPriority="69" w:unhideWhenUsed="0"/>
-    <w:lsdException w:name="Dark List Accent 1" w:semiHidden="0" w:uiPriority="70" w:unhideWhenUsed="0"/>
-    <w:lsdException w:name="Colorful Shading Accent 1" w:semiHidden="0" w:uiPriority="71" w:unhideWhenUsed="0"/>
-    <w:lsdException w:name="Colorful List Accent 1" w:semiHidden="0" w:uiPriority="72" w:unhideWhenUsed="0"/>
-    <w:lsdException w:name="Colorful Grid Accent 1" w:semiHidden="0" w:uiPriority="73" w:unhideWhenUsed="0"/>
-    <w:lsdException w:name="Light Shading Accent 2" w:semiHidden="0" w:uiPriority="60" w:unhideWhenUsed="0"/>
-    <w:lsdException w:name="Light List Accent 2" w:semiHidden="0" w:uiPriority="61" w:unhideWhenUsed="0"/>
-    <w:lsdException w:name="Light Grid Accent 2" w:semiHidden="0" w:uiPriority="62" w:unhideWhenUsed="0"/>
-    <w:lsdException w:name="Medium Shading 1 Accent 2" w:semiHidden="0" w:uiPriority="63" w:unhideWhenUsed="0"/>
-    <w:lsdException w:name="Medium Shading 2 Accent 2" w:semiHidden="0" w:uiPriority="64" w:unhideWhenUsed="0"/>
-    <w:lsdException w:name="Medium List 1 Accent 2" w:semiHidden="0" w:uiPriority="65" w:unhideWhenUsed="0"/>
-    <w:lsdException w:name="Medium List 2 Accent 2" w:semiHidden="0" w:uiPriority="66" w:unhideWhenUsed="0"/>
-    <w:lsdException w:name="Medium Grid 1 Accent 2" w:semiHidden="0" w:uiPriority="67" w:unhideWhenUsed="0"/>
-    <w:lsdException w:name="Medium Grid 2 Accent 2" w:semiHidden="0" w:uiPriority="68" w:unhideWhenUsed="0"/>
-    <w:lsdException w:name="Medium Grid 3 Accent 2" w:semiHidden="0" w:uiPriority="69" w:unhideWhenUsed="0"/>
-    <w:lsdException w:name="Dark List Accent 2" w:semiHidden="0" w:uiPriority="70" w:unhideWhenUsed="0"/>
-    <w:lsdException w:name="Colorful Shading Accent 2" w:semiHidden="0" w:uiPriority="71" w:unhideWhenUsed="0"/>
-    <w:lsdException w:name="Colorful List Accent 2" w:semiHidden="0" w:uiPriority="72" w:unhideWhenUsed="0"/>
-    <w:lsdException w:name="Colorful Grid Accent 2" w:semiHidden="0" w:uiPriority="73" w:unhideWhenUsed="0"/>
-    <w:lsdException w:name="Light Shading Accent 3" w:semiHidden="0" w:uiPriority="60" w:unhideWhenUsed="0"/>
-    <w:lsdException w:name="Light List Accent 3" w:semiHidden="0" w:uiPriority="61" w:unhideWhenUsed="0"/>
-    <w:lsdException w:name="Light Grid Accent 3" w:semiHidden="0" w:uiPriority="62" w:unhideWhenUsed="0"/>
-    <w:lsdException w:name="Medium Shading 1 Accent 3" w:semiHidden="0" w:uiPriority="63" w:unhideWhenUsed="0"/>
-    <w:lsdException w:name="Medium Shading 2 Accent 3" w:semiHidden="0" w:uiPriority="64" w:unhideWhenUsed="0"/>
-    <w:lsdException w:name="Medium List 1 Accent 3" w:semiHidden="0" w:uiPriority="65" w:unhideWhenUsed="0"/>
-    <w:lsdException w:name="Medium List 2 Accent 3" w:semiHidden="0" w:uiPriority="66" w:unhideWhenUsed="0"/>
-    <w:lsdException w:name="Medium Grid 1 Accent 3" w:semiHidden="0" w:uiPriority="67" w:unhideWhenUsed="0"/>
-    <w:lsdException w:name="Medium Grid 2 Accent 3" w:semiHidden="0" w:uiPriority="68" w:unhideWhenUsed="0"/>
-    <w:lsdException w:name="Medium Grid 3 Accent 3" w:semiHidden="0" w:uiPriority="69" w:unhideWhenUsed="0"/>
-    <w:lsdException w:name="Dark List Accent 3" w:semiHidden="0" w:uiPriority="70" w:unhideWhenUsed="0"/>
-    <w:lsdException w:name="Colorful Shading Accent 3" w:semiHidden="0" w:uiPriority="71" w:unhideWhenUsed="0"/>
-    <w:lsdException w:name="Colorful List Accent 3" w:semiHidden="0" w:uiPriority="72" w:unhideWhenUsed="0"/>
-    <w:lsdException w:name="Colorful Grid Accent 3" w:semiHidden="0" w:uiPriority="73" w:unhideWhenUsed="0"/>
-    <w:lsdException w:name="Light Shading Accent 4" w:semiHidden="0" w:uiPriority="60" w:unhideWhenUsed="0"/>
-    <w:lsdException w:name="Light List Accent 4" w:semiHidden="0" w:uiPriority="61" w:unhideWhenUsed="0"/>
-    <w:lsdException w:name="Light Grid Accent 4" w:semiHidden="0" w:uiPriority="62" w:unhideWhenUsed="0"/>
-    <w:lsdException w:name="Medium Shading 1 Accent 4" w:semiHidden="0" w:uiPriority="63" w:unhideWhenUsed="0"/>
-    <w:lsdException w:name="Medium Shading 2 Accent 4" w:semiHidden="0" w:uiPriority="64" w:unhideWhenUsed="0"/>
-    <w:lsdException w:name="Medium List 1 Accent 4" w:semiHidden="0" w:uiPriority="65" w:unhideWhenUsed="0"/>
-    <w:lsdException w:name="Medium List 2 Accent 4" w:semiHidden="0" w:uiPriority="66" w:unhideWhenUsed="0"/>
-    <w:lsdException w:name="Medium Grid 1 Accent 4" w:semiHidden="0" w:uiPriority="67" w:unhideWhenUsed="0"/>
-    <w:lsdException w:name="Medium Grid 2 Accent 4" w:semiHidden="0" w:uiPriority="68" w:unhideWhenUsed="0"/>
-    <w:lsdException w:name="Medium Grid 3 Accent 4" w:semiHidden="0" w:uiPriority="69" w:unhideWhenUsed="0"/>
-    <w:lsdException w:name="Dark List Accent 4" w:semiHidden="0" w:uiPriority="70" w:unhideWhenUsed="0"/>
-    <w:lsdException w:name="Colorful Shading Accent 4" w:semiHidden="0" w:uiPriority="71" w:unhideWhenUsed="0"/>
-    <w:lsdException w:name="Colorful List Accent 4" w:semiHidden="0" w:uiPriority="72" w:unhideWhenUsed="0"/>
-    <w:lsdException w:name="Colorful Grid Accent 4" w:semiHidden="0" w:uiPriority="73" w:unhideWhenUsed="0"/>
-    <w:lsdException w:name="Light Shading Accent 5" w:semiHidden="0" w:uiPriority="60" w:unhideWhenUsed="0"/>
-    <w:lsdException w:name="Light List Accent 5" w:semiHidden="0" w:uiPriority="61" w:unhideWhenUsed="0"/>
-    <w:lsdException w:name="Light Grid Accent 5" w:semiHidden="0" w:uiPriority="62" w:unhideWhenUsed="0"/>
-    <w:lsdException w:name="Medium Shading 1 Accent 5" w:semiHidden="0" w:uiPriority="63" w:unhideWhenUsed="0"/>
-    <w:lsdException w:name="Medium Shading 2 Accent 5" w:semiHidden="0" w:uiPriority="64" w:unhideWhenUsed="0"/>
-    <w:lsdException w:name="Medium List 1 Accent 5" w:semiHidden="0" w:uiPriority="65" w:unhideWhenUsed="0"/>
-    <w:lsdException w:name="Medium List 2 Accent 5" w:semiHidden="0" w:uiPriority="66" w:unhideWhenUsed="0"/>
-    <w:lsdException w:name="Medium Grid 1 Accent 5" w:semiHidden="0" w:uiPriority="67" w:unhideWhenUsed="0"/>
-    <w:lsdException w:name="Medium Grid 2 Accent 5" w:semiHidden="0" w:uiPriority="68" w:unhideWhenUsed="0"/>
-    <w:lsdException w:name="Medium Grid 3 Accent 5" w:semiHidden="0" w:uiPriority="69" w:unhideWhenUsed="0"/>
-    <w:lsdException w:name="Dark List Accent 5" w:semiHidden="0" w:uiPriority="70" w:unhideWhenUsed="0"/>
-    <w:lsdException w:name="Colorful Shading Accent 5" w:semiHidden="0" w:uiPriority="71" w:unhideWhenUsed="0"/>
-    <w:lsdException w:name="Colorful List Accent 5" w:semiHidden="0" w:uiPriority="72" w:unhideWhenUsed="0"/>
-    <w:lsdException w:name="Colorful Grid Accent 5" w:semiHidden="0" w:uiPriority="73" w:unhideWhenUsed="0"/>
-    <w:lsdException w:name="Light Shading Accent 6" w:semiHidden="0" w:uiPriority="60" w:unhideWhenUsed="0"/>
-    <w:lsdException w:name="Light List Accent 6" w:semiHidden="0" w:uiPriority="61" w:unhideWhenUsed="0"/>
-    <w:lsdException w:name="Light Grid Accent 6" w:semiHidden="0" w:uiPriority="62" w:unhideWhenUsed="0"/>
-    <w:lsdException w:name="Medium Shading 1 Accent 6" w:semiHidden="0" w:uiPriority="63" w:unhideWhenUsed="0"/>
-    <w:lsdException w:name="Medium Shading 2 Accent 6" w:semiHidden="0" w:uiPriority="64" w:unhideWhenUsed="0"/>
-    <w:lsdException w:name="Medium List 1 Accent 6" w:semiHidden="0" w:uiPriority="65" w:unhideWhenUsed="0"/>
-    <w:lsdException w:name="Medium List 2 Accent 6" w:semiHidden="0" w:uiPriority="66" w:unhideWhenUsed="0"/>
-    <w:lsdException w:name="Medium Grid 1 Accent 6" w:semiHidden="0" w:uiPriority="67" w:unhideWhenUsed="0"/>
-    <w:lsdException w:name="Medium Grid 2 Accent 6" w:semiHidden="0" w:uiPriority="68" w:unhideWhenUsed="0"/>
-    <w:lsdException w:name="Medium Grid 3 Accent 6" w:semiHidden="0" w:uiPriority="69" w:unhideWhenUsed="0"/>
-    <w:lsdException w:name="Dark List Accent 6" w:semiHidden="0" w:uiPriority="70" w:unhideWhenUsed="0"/>
-    <w:lsdException w:name="Colorful Shading Accent 6" w:semiHidden="0" w:uiPriority="71" w:unhideWhenUsed="0"/>
-    <w:lsdException w:name="Colorful List Accent 6" w:semiHidden="0" w:uiPriority="72" w:unhideWhenUsed="0"/>
-    <w:lsdException w:name="Colorful Grid Accent 6" w:semiHidden="0" w:uiPriority="73" w:unhideWhenUsed="0"/>
-    <w:lsdException w:name="Subtle Emphasis" w:semiHidden="0" w:uiPriority="19" w:unhideWhenUsed="0" w:qFormat="1"/>
-    <w:lsdException w:name="Intense Emphasis" w:semiHidden="0" w:uiPriority="21" w:unhideWhenUsed="0" w:qFormat="1"/>
-    <w:lsdException w:name="Subtle Reference" w:semiHidden="0" w:uiPriority="31" w:unhideWhenUsed="0" w:qFormat="1"/>
-    <w:lsdException w:name="Intense Reference" w:semiHidden="0" w:uiPriority="32" w:unhideWhenUsed="0" w:qFormat="1"/>
-    <w:lsdException w:name="Book Title" w:semiHidden="0" w:uiPriority="33" w:unhideWhenUsed="0" w:qFormat="1"/>
-    <w:lsdException w:name="Bibliography" w:uiPriority="37"/>
-    <w:lsdException w:name="TOC Heading" w:uiPriority="39" w:qFormat="1"/>
-  </w:latentStyles>
-  <w:style w:type="paragraph" w:default="1" w:styleId="Standaard">
-    <w:name w:val="Normal"/>
-    <w:qFormat/>
-  </w:style>
-  <w:style w:type="character" w:default="1" w:styleId="Standaardalinea-lettertype">
-    <w:name w:val="Default Paragraph Font"/>
-    <w:uiPriority w:val="1"/>
-    <w:semiHidden/>
-    <w:unhideWhenUsed/>
-  </w:style>
-  <w:style w:type="table" w:default="1" w:styleId="Standaardtabel">
-    <w:name w:val="Normal Table"/>
-    <w:uiPriority w:val="99"/>
-    <w:semiHidden/>
-    <w:unhideWhenUsed/>
-    <w:tblPr>
-      <w:tblInd w:w="0" w:type="dxa"/>
-      <w:tblCellMar>
-        <w:top w:w="0" w:type="dxa"/>
-        <w:left w:w="108" w:type="dxa"/>
-        <w:bottom w:w="0" w:type="dxa"/>
-        <w:right w:w="108" w:type="dxa"/>
-      </w:tblCellMar>
-    </w:tblPr>
-  </w:style>
-  <w:style w:type="numbering" w:default="1" w:styleId="Geenlijst">
-    <w:name w:val="No List"/>
-    <w:uiPriority w:val="99"/>
-    <w:semiHidden/>
-    <w:unhideWhenUsed/>
-  </w:style>
-  <w:style w:type="paragraph" w:customStyle="1" w:styleId="96E113070F1640A9B29476E5B8BC1861">
-    <w:name w:val="96E113070F1640A9B29476E5B8BC1861"/>
-    <w:rsid w:val="00DF4332"/>
-  </w:style>
-  <w:style w:type="paragraph" w:customStyle="1" w:styleId="64A856E433114193A5AC787AD0C5BB47">
-    <w:name w:val="64A856E433114193A5AC787AD0C5BB47"/>
-    <w:rsid w:val="00DF4332"/>
-  </w:style>
-  <w:style w:type="paragraph" w:customStyle="1" w:styleId="9C817BB62E074A36BA7964A6EE86A5C7">
-    <w:name w:val="9C817BB62E074A36BA7964A6EE86A5C7"/>
-    <w:rsid w:val="00DF4332"/>
-  </w:style>
-  <w:style w:type="paragraph" w:customStyle="1" w:styleId="582E444BCAF84DD6B0C6E18357A1DB1D">
-    <w:name w:val="582E444BCAF84DD6B0C6E18357A1DB1D"/>
-    <w:rsid w:val="00DF4332"/>
-  </w:style>
-</w:styles>
-</file>
-
-<file path=word/glossary/webSettings.xml><?xml version="1.0" encoding="utf-8"?>
-<w:webSettings xmlns:mc="http://schemas.openxmlformats.org/markup-compatibility/2006" xmlns:r="http://schemas.openxmlformats.org/officeDocument/2006/relationships" xmlns:w="http://schemas.openxmlformats.org/wordprocessingml/2006/main" xmlns:w14="http://schemas.microsoft.com/office/word/2010/wordml" mc:Ignorable="w14">
-  <w:optimizeForBrowser/>
-  <w:allowPNG/>
-</w:webSettings>
 </file>
 
 <file path=word/theme/theme1.xml><?xml version="1.0" encoding="utf-8"?>
@@ -3300,7 +3556,7 @@
 </file>
 
 <file path=customXml/itemProps2.xml><?xml version="1.0" encoding="utf-8"?>
-<ds:datastoreItem xmlns:ds="http://schemas.openxmlformats.org/officeDocument/2006/customXml" ds:itemID="{BE6941F6-15BF-41AD-ADBD-DBD2C4996622}">
+<ds:datastoreItem xmlns:ds="http://schemas.openxmlformats.org/officeDocument/2006/customXml" ds:itemID="{3BCB44BD-97D5-43E8-935B-7D0ED4B03AEB}">
   <ds:schemaRefs>
     <ds:schemaRef ds:uri="http://schemas.openxmlformats.org/officeDocument/2006/bibliography"/>
   </ds:schemaRefs>

</xml_diff>